<commit_message>
tambah bukti penyusunan formularium puskesmas
</commit_message>
<xml_diff>
--- a/ukp/3.10_Kefarmasian/EP 01/Notulensi Formularium.docx
+++ b/ukp/3.10_Kefarmasian/EP 01/Notulensi Formularium.docx
@@ -1,22 +1,50 @@
 
 <file path=word/document.xml><?xml version="1.0" encoding="utf-8"?>
-<w:document xmlns:ve="http://schemas.openxmlformats.org/markup-compatibility/2006" xmlns:o="urn:schemas-microsoft-com:office:office" xmlns:r="http://schemas.openxmlformats.org/officeDocument/2006/relationships" xmlns:m="http://schemas.openxmlformats.org/officeDocument/2006/math" xmlns:v="urn:schemas-microsoft-com:vml" xmlns:wp="http://schemas.openxmlformats.org/drawingml/2006/wordprocessingDrawing" xmlns:w10="urn:schemas-microsoft-com:office:word" xmlns:w="http://schemas.openxmlformats.org/wordprocessingml/2006/main" xmlns:wne="http://schemas.microsoft.com/office/word/2006/wordml">
+<w:document xmlns:wpc="http://schemas.microsoft.com/office/word/2010/wordprocessingCanvas" xmlns:mc="http://schemas.openxmlformats.org/markup-compatibility/2006" xmlns:o="urn:schemas-microsoft-com:office:office" xmlns:r="http://schemas.openxmlformats.org/officeDocument/2006/relationships" xmlns:m="http://schemas.openxmlformats.org/officeDocument/2006/math" xmlns:v="urn:schemas-microsoft-com:vml" xmlns:wp14="http://schemas.microsoft.com/office/word/2010/wordprocessingDrawing" xmlns:wp="http://schemas.openxmlformats.org/drawingml/2006/wordprocessingDrawing" xmlns:w="http://schemas.openxmlformats.org/wordprocessingml/2006/main" xmlns:w14="http://schemas.microsoft.com/office/word/2010/wordml" xmlns:w10="urn:schemas-microsoft-com:office:word" xmlns:w15="http://schemas.microsoft.com/office/word/2012/wordml" xmlns:wpg="http://schemas.microsoft.com/office/word/2010/wordprocessingGroup" xmlns:wpi="http://schemas.microsoft.com/office/word/2010/wordprocessingInk" xmlns:wne="http://schemas.microsoft.com/office/word/2006/wordml" xmlns:wps="http://schemas.microsoft.com/office/word/2010/wordprocessingShape" xmlns:wpsCustomData="http://www.wps.cn/officeDocument/2013/wpsCustomData" mc:Ignorable="w14 w15 wp14">
   <w:body>
     <w:tbl>
       <w:tblPr>
+        <w:tblStyle w:val="3"/>
         <w:tblpPr w:leftFromText="180" w:rightFromText="180" w:vertAnchor="page" w:horzAnchor="margin" w:tblpY="1132"/>
         <w:tblW w:w="9747" w:type="dxa"/>
+        <w:tblInd w:w="0" w:type="dxa"/>
         <w:tblBorders>
-          <w:bottom w:val="thinThickSmallGap" w:sz="24" w:space="0" w:color="auto"/>
-          <w:insideH w:val="thinThickSmallGap" w:sz="24" w:space="0" w:color="auto"/>
+          <w:top w:val="none" w:color="auto" w:sz="0" w:space="0"/>
+          <w:left w:val="none" w:color="auto" w:sz="0" w:space="0"/>
+          <w:bottom w:val="thinThickSmallGap" w:color="auto" w:sz="24" w:space="0"/>
+          <w:right w:val="none" w:color="auto" w:sz="0" w:space="0"/>
+          <w:insideH w:val="thinThickSmallGap" w:color="auto" w:sz="24" w:space="0"/>
+          <w:insideV w:val="none" w:color="auto" w:sz="0" w:space="0"/>
         </w:tblBorders>
-        <w:tblLook w:val="04A0"/>
+        <w:tblLayout w:type="autofit"/>
+        <w:tblCellMar>
+          <w:top w:w="0" w:type="dxa"/>
+          <w:left w:w="108" w:type="dxa"/>
+          <w:bottom w:w="0" w:type="dxa"/>
+          <w:right w:w="108" w:type="dxa"/>
+        </w:tblCellMar>
       </w:tblPr>
       <w:tblGrid>
         <w:gridCol w:w="2093"/>
         <w:gridCol w:w="7654"/>
       </w:tblGrid>
       <w:tr>
+        <w:tblPrEx>
+          <w:tblBorders>
+            <w:top w:val="none" w:color="auto" w:sz="0" w:space="0"/>
+            <w:left w:val="none" w:color="auto" w:sz="0" w:space="0"/>
+            <w:bottom w:val="thinThickSmallGap" w:color="auto" w:sz="24" w:space="0"/>
+            <w:right w:val="none" w:color="auto" w:sz="0" w:space="0"/>
+            <w:insideH w:val="thinThickSmallGap" w:color="auto" w:sz="24" w:space="0"/>
+            <w:insideV w:val="none" w:color="auto" w:sz="0" w:space="0"/>
+          </w:tblBorders>
+          <w:tblCellMar>
+            <w:top w:w="0" w:type="dxa"/>
+            <w:left w:w="108" w:type="dxa"/>
+            <w:bottom w:w="0" w:type="dxa"/>
+            <w:right w:w="108" w:type="dxa"/>
+          </w:tblCellMar>
+        </w:tblPrEx>
         <w:tc>
           <w:tcPr>
             <w:tcW w:w="2093" w:type="dxa"/>
@@ -33,7 +61,6 @@
               <w:rPr>
                 <w:rFonts w:ascii="Bookman Old Style" w:hAnsi="Bookman Old Style"/>
                 <w:b/>
-                <w:noProof/>
                 <w:sz w:val="24"/>
                 <w:szCs w:val="24"/>
               </w:rPr>
@@ -59,10 +86,10 @@
                           <pic:cNvPicPr/>
                         </pic:nvPicPr>
                         <pic:blipFill>
-                          <a:blip r:embed="rId8" r:link="rId9">
+                          <a:blip r:embed="rId6" r:link="rId7">
                             <a:extLst>
                               <a:ext uri="{28A0092B-C50C-407E-A947-70E740481C1C}">
-                                <a14:useLocalDpi xmlns="" xmlns:wpc="http://schemas.microsoft.com/office/word/2010/wordprocessingCanvas" xmlns:mc="http://schemas.openxmlformats.org/markup-compatibility/2006" xmlns:o="urn:schemas-microsoft-com:office:office" xmlns:v="urn:schemas-microsoft-com:vml" xmlns:wp14="http://schemas.microsoft.com/office/word/2010/wordprocessingDrawing" xmlns:w10="urn:schemas-microsoft-com:office:word" xmlns:w="http://schemas.openxmlformats.org/wordprocessingml/2006/main" xmlns:w14="http://schemas.microsoft.com/office/word/2010/wordml" xmlns:w15="http://schemas.microsoft.com/office/word/2012/wordml" xmlns:wpg="http://schemas.microsoft.com/office/word/2010/wordprocessingGroup" xmlns:wpi="http://schemas.microsoft.com/office/word/2010/wordprocessingInk" xmlns:wps="http://schemas.microsoft.com/office/word/2010/wordprocessingShape" xmlns:a14="http://schemas.microsoft.com/office/drawing/2010/main" val="0"/>
+                                <a14:useLocalDpi xmlns:a14="http://schemas.microsoft.com/office/drawing/2010/main" val="0"/>
                               </a:ext>
                             </a:extLst>
                           </a:blip>
@@ -176,13 +203,7 @@
               <w:rPr>
                 <w:rFonts w:ascii="Bookman Old Style" w:hAnsi="Bookman Old Style" w:cs="Arial"/>
               </w:rPr>
-              <w:t xml:space="preserve">JL. </w:t>
-            </w:r>
-            <w:r>
-              <w:rPr>
-                <w:rFonts w:ascii="Bookman Old Style" w:hAnsi="Bookman Old Style" w:cs="Arial"/>
-              </w:rPr>
-              <w:t>Bathin Muhammad Ali Desa Berakit Kecamatan Teluk Sebong</w:t>
+              <w:t>JL. Bathin Muhammad Ali Desa Berakit Kecamatan Teluk Sebong</w:t>
             </w:r>
           </w:p>
           <w:p>
@@ -201,17 +222,33 @@
               </w:rPr>
               <w:t xml:space="preserve">Email: </w:t>
             </w:r>
-            <w:hyperlink r:id="rId10" w:history="1">
-              <w:r>
-                <w:rPr>
-                  <w:rStyle w:val="Hyperlink"/>
-                  <w:rFonts w:ascii="Bookman Old Style" w:hAnsi="Bookman Old Style" w:cs="Arial"/>
-                  <w:color w:val="000000" w:themeColor="text1"/>
-                  <w:u w:val="none"/>
-                </w:rPr>
-                <w:t>pkm.berakit@gmail.com</w:t>
-              </w:r>
-            </w:hyperlink>
+            <w:r>
+              <w:fldChar w:fldCharType="begin"/>
+            </w:r>
+            <w:r>
+              <w:instrText xml:space="preserve"> HYPERLINK "mailto:pkm.berakit@gmail.com" </w:instrText>
+            </w:r>
+            <w:r>
+              <w:fldChar w:fldCharType="separate"/>
+            </w:r>
+            <w:r>
+              <w:rPr>
+                <w:rStyle w:val="4"/>
+                <w:rFonts w:ascii="Bookman Old Style" w:hAnsi="Bookman Old Style" w:cs="Arial"/>
+                <w:color w:val="000000" w:themeColor="text1"/>
+                <w:u w:val="none"/>
+              </w:rPr>
+              <w:t>pkm.berakit@gmail.com</w:t>
+            </w:r>
+            <w:r>
+              <w:rPr>
+                <w:rStyle w:val="4"/>
+                <w:rFonts w:ascii="Bookman Old Style" w:hAnsi="Bookman Old Style" w:cs="Arial"/>
+                <w:color w:val="000000" w:themeColor="text1"/>
+                <w:u w:val="none"/>
+              </w:rPr>
+              <w:fldChar w:fldCharType="end"/>
+            </w:r>
           </w:p>
           <w:p>
             <w:pPr>
@@ -299,6 +336,14 @@
           <w:szCs w:val="24"/>
         </w:rPr>
         <w:tab/>
+      </w:r>
+      <w:r>
+        <w:rPr>
+          <w:rFonts w:ascii="Bookman Old Style" w:hAnsi="Bookman Old Style" w:cs="Arial"/>
+          <w:color w:val="000000" w:themeColor="text1"/>
+          <w:sz w:val="24"/>
+          <w:szCs w:val="24"/>
+        </w:rPr>
         <w:t xml:space="preserve">: </w:t>
       </w:r>
       <w:r>
@@ -349,6 +394,14 @@
           <w:szCs w:val="24"/>
         </w:rPr>
         <w:tab/>
+      </w:r>
+      <w:r>
+        <w:rPr>
+          <w:rFonts w:ascii="Bookman Old Style" w:hAnsi="Bookman Old Style" w:cs="Arial"/>
+          <w:color w:val="000000" w:themeColor="text1"/>
+          <w:sz w:val="24"/>
+          <w:szCs w:val="24"/>
+        </w:rPr>
         <w:t xml:space="preserve">: </w:t>
       </w:r>
       <w:r>
@@ -398,6 +451,14 @@
           <w:szCs w:val="24"/>
         </w:rPr>
         <w:tab/>
+      </w:r>
+      <w:r>
+        <w:rPr>
+          <w:rFonts w:ascii="Bookman Old Style" w:hAnsi="Bookman Old Style" w:cs="Arial"/>
+          <w:color w:val="000000" w:themeColor="text1"/>
+          <w:sz w:val="24"/>
+          <w:szCs w:val="24"/>
+        </w:rPr>
         <w:t xml:space="preserve">: Jam </w:t>
       </w:r>
       <w:r>
@@ -447,6 +508,14 @@
           <w:szCs w:val="24"/>
         </w:rPr>
         <w:tab/>
+      </w:r>
+      <w:r>
+        <w:rPr>
+          <w:rFonts w:ascii="Bookman Old Style" w:hAnsi="Bookman Old Style" w:cs="Arial"/>
+          <w:color w:val="000000" w:themeColor="text1"/>
+          <w:sz w:val="24"/>
+          <w:szCs w:val="24"/>
+        </w:rPr>
         <w:t xml:space="preserve">: Jam </w:t>
       </w:r>
       <w:r>
@@ -457,17 +526,7 @@
           <w:szCs w:val="24"/>
           <w:lang w:val="en-GB"/>
         </w:rPr>
-        <w:t>13</w:t>
-      </w:r>
-      <w:r>
-        <w:rPr>
-          <w:rFonts w:ascii="Bookman Old Style" w:hAnsi="Bookman Old Style" w:cs="Arial"/>
-          <w:color w:val="000000" w:themeColor="text1"/>
-          <w:sz w:val="24"/>
-          <w:szCs w:val="24"/>
-          <w:lang w:val="en-GB"/>
-        </w:rPr>
-        <w:t>.00</w:t>
+        <w:t>13.00</w:t>
       </w:r>
       <w:r>
         <w:rPr>
@@ -485,7 +544,7 @@
           <w:tab w:val="left" w:pos="3120"/>
         </w:tabs>
         <w:spacing w:line="360" w:lineRule="auto"/>
-        <w:ind w:left="2880" w:hangingChars="1200" w:hanging="2880"/>
+        <w:ind w:left="2880" w:hanging="2880" w:hangingChars="1200"/>
         <w:rPr>
           <w:rFonts w:ascii="Bookman Old Style" w:hAnsi="Bookman Old Style" w:cs="Arial"/>
           <w:color w:val="000000" w:themeColor="text1"/>
@@ -962,12 +1021,12 @@
       <w:pPr>
         <w:numPr>
           <w:ilvl w:val="0"/>
-          <w:numId w:val="2"/>
+          <w:numId w:val="1"/>
         </w:numPr>
         <w:tabs>
-          <w:tab w:val="clear" w:pos="3365"/>
           <w:tab w:val="left" w:pos="2268"/>
           <w:tab w:val="left" w:pos="2552"/>
+          <w:tab w:val="clear" w:pos="3365"/>
         </w:tabs>
         <w:spacing w:after="0" w:line="360" w:lineRule="auto"/>
         <w:ind w:right="0"/>
@@ -986,56 +1045,46 @@
           <w:szCs w:val="24"/>
           <w:lang w:val="en-GB"/>
         </w:rPr>
-        <w:t xml:space="preserve">Pembukaan oleh </w:t>
-      </w:r>
-      <w:r>
-        <w:rPr>
-          <w:rFonts w:ascii="Bookman Old Style" w:hAnsi="Bookman Old Style" w:cs="Arial"/>
-          <w:color w:val="000000" w:themeColor="text1"/>
-          <w:sz w:val="24"/>
-          <w:szCs w:val="24"/>
-          <w:lang w:val="en-GB"/>
-        </w:rPr>
-        <w:t>Ketua UKP UPTD Puskesmas Berakit</w:t>
-      </w:r>
-    </w:p>
-    <w:p>
-      <w:pPr>
+        <w:t>Pembukaan oleh Ketua UKP UPTD Puskesmas Berakit</w:t>
+      </w:r>
+    </w:p>
+    <w:p>
+      <w:pPr>
+        <w:numPr>
+          <w:ilvl w:val="0"/>
+          <w:numId w:val="1"/>
+        </w:numPr>
+        <w:tabs>
+          <w:tab w:val="left" w:pos="2268"/>
+          <w:tab w:val="left" w:pos="2552"/>
+          <w:tab w:val="clear" w:pos="3365"/>
+        </w:tabs>
+        <w:spacing w:after="0" w:line="360" w:lineRule="auto"/>
+        <w:ind w:right="0"/>
+        <w:rPr>
+          <w:rFonts w:ascii="Bookman Old Style" w:hAnsi="Bookman Old Style" w:cs="Arial"/>
+          <w:color w:val="000000" w:themeColor="text1"/>
+          <w:sz w:val="24"/>
+          <w:szCs w:val="24"/>
+        </w:rPr>
+      </w:pPr>
+      <w:r>
+        <w:rPr>
+          <w:rFonts w:ascii="Bookman Old Style" w:hAnsi="Bookman Old Style" w:cs="Arial"/>
+          <w:color w:val="000000" w:themeColor="text1"/>
+          <w:sz w:val="24"/>
+          <w:szCs w:val="24"/>
+          <w:lang w:val="en-GB"/>
+        </w:rPr>
+        <w:t>Penyusunan Daftar Formularium Puskesmas</w:t>
+      </w:r>
+    </w:p>
+    <w:p>
+      <w:pPr>
+        <w:pStyle w:val="7"/>
         <w:numPr>
           <w:ilvl w:val="0"/>
           <w:numId w:val="2"/>
-        </w:numPr>
-        <w:tabs>
-          <w:tab w:val="clear" w:pos="3365"/>
-          <w:tab w:val="left" w:pos="2268"/>
-          <w:tab w:val="left" w:pos="2552"/>
-        </w:tabs>
-        <w:spacing w:after="0" w:line="360" w:lineRule="auto"/>
-        <w:ind w:right="0"/>
-        <w:rPr>
-          <w:rFonts w:ascii="Bookman Old Style" w:hAnsi="Bookman Old Style" w:cs="Arial"/>
-          <w:color w:val="000000" w:themeColor="text1"/>
-          <w:sz w:val="24"/>
-          <w:szCs w:val="24"/>
-        </w:rPr>
-      </w:pPr>
-      <w:r>
-        <w:rPr>
-          <w:rFonts w:ascii="Bookman Old Style" w:hAnsi="Bookman Old Style" w:cs="Arial"/>
-          <w:color w:val="000000" w:themeColor="text1"/>
-          <w:sz w:val="24"/>
-          <w:szCs w:val="24"/>
-          <w:lang w:val="en-GB"/>
-        </w:rPr>
-        <w:t>Penyusunan Daftar Formularium Puskesmas</w:t>
-      </w:r>
-    </w:p>
-    <w:p>
-      <w:pPr>
-        <w:pStyle w:val="ListParagraph"/>
-        <w:numPr>
-          <w:ilvl w:val="0"/>
-          <w:numId w:val="3"/>
         </w:numPr>
         <w:tabs>
           <w:tab w:val="left" w:pos="284"/>
@@ -1069,6 +1118,12 @@
           <w:color w:val="000000" w:themeColor="text1"/>
         </w:rPr>
         <w:tab/>
+      </w:r>
+      <w:r>
+        <w:rPr>
+          <w:rFonts w:ascii="Bookman Old Style" w:hAnsi="Bookman Old Style" w:cs="Arial"/>
+          <w:color w:val="000000" w:themeColor="text1"/>
+        </w:rPr>
         <w:t xml:space="preserve">: </w:t>
       </w:r>
       <w:r>
@@ -1077,15 +1132,7 @@
           <w:color w:val="000000" w:themeColor="text1"/>
           <w:lang w:val="en-GB"/>
         </w:rPr>
-        <w:t xml:space="preserve">Oleh </w:t>
-      </w:r>
-      <w:r>
-        <w:rPr>
-          <w:rFonts w:ascii="Bookman Old Style" w:hAnsi="Bookman Old Style" w:cs="Arial"/>
-          <w:color w:val="000000" w:themeColor="text1"/>
-          <w:lang w:val="en-GB"/>
-        </w:rPr>
-        <w:t>Ketua UKP UPTD Puskesmas Berakit</w:t>
+        <w:t>Oleh Ketua UKP UPTD Puskesmas Berakit</w:t>
       </w:r>
     </w:p>
     <w:p>
@@ -1096,7 +1143,7 @@
           <w:tab w:val="left" w:pos="2880"/>
         </w:tabs>
         <w:spacing w:line="360" w:lineRule="auto"/>
-        <w:ind w:left="1774" w:hangingChars="739" w:hanging="1774"/>
+        <w:ind w:left="1774" w:hanging="1773" w:hangingChars="739"/>
         <w:rPr>
           <w:rFonts w:ascii="Bookman Old Style" w:hAnsi="Bookman Old Style" w:cs="Arial"/>
           <w:color w:val="000000" w:themeColor="text1"/>
@@ -1165,10 +1212,10 @@
     </w:p>
     <w:p>
       <w:pPr>
-        <w:pStyle w:val="ListParagraph"/>
+        <w:pStyle w:val="7"/>
         <w:numPr>
           <w:ilvl w:val="0"/>
-          <w:numId w:val="3"/>
+          <w:numId w:val="2"/>
         </w:numPr>
         <w:tabs>
           <w:tab w:val="left" w:pos="284"/>
@@ -1204,24 +1251,25 @@
           <w:lang w:val="en-GB"/>
         </w:rPr>
         <w:tab/>
+      </w:r>
+      <w:r>
+        <w:rPr>
+          <w:rFonts w:ascii="Bookman Old Style" w:hAnsi="Bookman Old Style" w:cs="Arial"/>
+          <w:color w:val="000000" w:themeColor="text1"/>
+          <w:lang w:val="en-GB"/>
+        </w:rPr>
         <w:t>:</w:t>
       </w:r>
       <w:r>
         <w:rPr>
           <w:rFonts w:ascii="Bookman Old Style" w:hAnsi="Bookman Old Style" w:cs="Arial"/>
         </w:rPr>
-        <w:t xml:space="preserve"> </w:t>
-      </w:r>
-      <w:r>
-        <w:rPr>
-          <w:rFonts w:ascii="Bookman Old Style" w:hAnsi="Bookman Old Style" w:cs="Arial"/>
-        </w:rPr>
-        <w:t>Peraturan Menteri Kesehatan Republik Indonesia Nomor 26 tahun 2020 tentang Standar Pelayanan Kefarmasian di Puskesmas;</w:t>
-      </w:r>
-    </w:p>
-    <w:p>
-      <w:pPr>
-        <w:pStyle w:val="ListParagraph"/>
+        <w:t xml:space="preserve"> Peraturan Menteri Kesehatan Republik Indonesia Nomor 26 tahun 2020 tentang Standar Pelayanan Kefarmasian di Puskesmas;</w:t>
+      </w:r>
+    </w:p>
+    <w:p>
+      <w:pPr>
+        <w:pStyle w:val="7"/>
         <w:tabs>
           <w:tab w:val="left" w:pos="284"/>
           <w:tab w:val="left" w:pos="2552"/>
@@ -1238,7 +1286,7 @@
     </w:p>
     <w:p>
       <w:pPr>
-        <w:pStyle w:val="ListParagraph"/>
+        <w:pStyle w:val="7"/>
         <w:tabs>
           <w:tab w:val="left" w:pos="284"/>
           <w:tab w:val="left" w:pos="2552"/>
@@ -1255,7 +1303,7 @@
     </w:p>
     <w:p>
       <w:pPr>
-        <w:pStyle w:val="ListParagraph"/>
+        <w:pStyle w:val="7"/>
         <w:tabs>
           <w:tab w:val="left" w:pos="284"/>
           <w:tab w:val="left" w:pos="2552"/>
@@ -1355,29 +1403,52 @@
     </w:p>
     <w:tbl>
       <w:tblPr>
-        <w:tblStyle w:val="TableGrid"/>
+        <w:tblStyle w:val="5"/>
         <w:tblW w:w="0" w:type="auto"/>
         <w:tblInd w:w="4027" w:type="dxa"/>
         <w:tblBorders>
-          <w:top w:val="none" w:sz="0" w:space="0" w:color="auto"/>
-          <w:left w:val="none" w:sz="0" w:space="0" w:color="auto"/>
-          <w:bottom w:val="none" w:sz="0" w:space="0" w:color="auto"/>
-          <w:right w:val="none" w:sz="0" w:space="0" w:color="auto"/>
-          <w:insideH w:val="none" w:sz="0" w:space="0" w:color="auto"/>
-          <w:insideV w:val="none" w:sz="0" w:space="0" w:color="auto"/>
+          <w:top w:val="none" w:color="auto" w:sz="0" w:space="0"/>
+          <w:left w:val="none" w:color="auto" w:sz="0" w:space="0"/>
+          <w:bottom w:val="none" w:color="auto" w:sz="0" w:space="0"/>
+          <w:right w:val="none" w:color="auto" w:sz="0" w:space="0"/>
+          <w:insideH w:val="none" w:color="auto" w:sz="0" w:space="0"/>
+          <w:insideV w:val="none" w:color="auto" w:sz="0" w:space="0"/>
         </w:tblBorders>
-        <w:tblLook w:val="04A0"/>
+        <w:tblLayout w:type="autofit"/>
+        <w:tblCellMar>
+          <w:top w:w="0" w:type="dxa"/>
+          <w:left w:w="108" w:type="dxa"/>
+          <w:bottom w:w="0" w:type="dxa"/>
+          <w:right w:w="108" w:type="dxa"/>
+        </w:tblCellMar>
       </w:tblPr>
       <w:tblGrid>
         <w:gridCol w:w="5545"/>
       </w:tblGrid>
       <w:tr>
+        <w:tblPrEx>
+          <w:tblBorders>
+            <w:top w:val="none" w:color="auto" w:sz="0" w:space="0"/>
+            <w:left w:val="none" w:color="auto" w:sz="0" w:space="0"/>
+            <w:bottom w:val="none" w:color="auto" w:sz="0" w:space="0"/>
+            <w:right w:val="none" w:color="auto" w:sz="0" w:space="0"/>
+            <w:insideH w:val="none" w:color="auto" w:sz="0" w:space="0"/>
+            <w:insideV w:val="none" w:color="auto" w:sz="0" w:space="0"/>
+          </w:tblBorders>
+          <w:tblCellMar>
+            <w:top w:w="0" w:type="dxa"/>
+            <w:left w:w="108" w:type="dxa"/>
+            <w:bottom w:w="0" w:type="dxa"/>
+            <w:right w:w="108" w:type="dxa"/>
+          </w:tblCellMar>
+        </w:tblPrEx>
         <w:tc>
           <w:tcPr>
             <w:tcW w:w="5545" w:type="dxa"/>
           </w:tcPr>
           <w:p>
             <w:pPr>
+              <w:widowControl w:val="0"/>
               <w:tabs>
                 <w:tab w:val="left" w:pos="284"/>
                 <w:tab w:val="left" w:pos="2552"/>
@@ -1392,7 +1463,60 @@
                 <w:szCs w:val="24"/>
               </w:rPr>
             </w:pPr>
-            <w:bookmarkStart w:id="0" w:name="_GoBack"/>
+            <w:r>
+              <w:rPr>
+                <w:rFonts w:hint="default" w:ascii="Bookman Old Style" w:hAnsi="Bookman Old Style" w:cs="Arial"/>
+                <w:color w:val="000000" w:themeColor="text1"/>
+                <w:sz w:val="24"/>
+                <w:szCs w:val="24"/>
+                <w:lang w:val="en-US"/>
+              </w:rPr>
+              <w:drawing>
+                <wp:anchor distT="0" distB="0" distL="114300" distR="114300" simplePos="0" relativeHeight="251660288" behindDoc="1" locked="0" layoutInCell="1" allowOverlap="1">
+                  <wp:simplePos x="0" y="0"/>
+                  <wp:positionH relativeFrom="column">
+                    <wp:posOffset>-201930</wp:posOffset>
+                  </wp:positionH>
+                  <wp:positionV relativeFrom="paragraph">
+                    <wp:posOffset>-1887855</wp:posOffset>
+                  </wp:positionV>
+                  <wp:extent cx="3382010" cy="4506595"/>
+                  <wp:effectExtent l="0" t="0" r="0" b="0"/>
+                  <wp:wrapNone/>
+                  <wp:docPr id="1" name="Picture 1" descr="photo1716013820-removebg-preview"/>
+                  <wp:cNvGraphicFramePr>
+                    <a:graphicFrameLocks xmlns:a="http://schemas.openxmlformats.org/drawingml/2006/main" noChangeAspect="1"/>
+                  </wp:cNvGraphicFramePr>
+                  <a:graphic xmlns:a="http://schemas.openxmlformats.org/drawingml/2006/main">
+                    <a:graphicData uri="http://schemas.openxmlformats.org/drawingml/2006/picture">
+                      <pic:pic xmlns:pic="http://schemas.openxmlformats.org/drawingml/2006/picture">
+                        <pic:nvPicPr>
+                          <pic:cNvPr id="1" name="Picture 1" descr="photo1716013820-removebg-preview"/>
+                          <pic:cNvPicPr>
+                            <a:picLocks noChangeAspect="1"/>
+                          </pic:cNvPicPr>
+                        </pic:nvPicPr>
+                        <pic:blipFill>
+                          <a:blip r:embed="rId8"/>
+                          <a:stretch>
+                            <a:fillRect/>
+                          </a:stretch>
+                        </pic:blipFill>
+                        <pic:spPr>
+                          <a:xfrm>
+                            <a:off x="0" y="0"/>
+                            <a:ext cx="3382010" cy="4506595"/>
+                          </a:xfrm>
+                          <a:prstGeom prst="rect">
+                            <a:avLst/>
+                          </a:prstGeom>
+                        </pic:spPr>
+                      </pic:pic>
+                    </a:graphicData>
+                  </a:graphic>
+                </wp:anchor>
+              </w:drawing>
+            </w:r>
             <w:r>
               <w:rPr>
                 <w:rFonts w:ascii="Bookman Old Style" w:hAnsi="Bookman Old Style" w:cs="Arial"/>
@@ -1400,12 +1524,12 @@
                 <w:sz w:val="24"/>
                 <w:szCs w:val="24"/>
               </w:rPr>
-              <w:lastRenderedPageBreak/>
               <w:t>PIMPINAN RAPAT</w:t>
             </w:r>
           </w:p>
           <w:p>
             <w:pPr>
+              <w:widowControl w:val="0"/>
               <w:tabs>
                 <w:tab w:val="left" w:pos="284"/>
                 <w:tab w:val="left" w:pos="2552"/>
@@ -1434,6 +1558,7 @@
           </w:p>
           <w:p>
             <w:pPr>
+              <w:widowControl w:val="0"/>
               <w:tabs>
                 <w:tab w:val="left" w:pos="284"/>
                 <w:tab w:val="left" w:pos="2552"/>
@@ -1452,6 +1577,7 @@
           </w:p>
           <w:p>
             <w:pPr>
+              <w:widowControl w:val="0"/>
               <w:tabs>
                 <w:tab w:val="left" w:pos="284"/>
                 <w:tab w:val="left" w:pos="2552"/>
@@ -1460,16 +1586,17 @@
               <w:spacing w:line="360" w:lineRule="auto"/>
               <w:jc w:val="center"/>
               <w:rPr>
-                <w:rFonts w:ascii="Bookman Old Style" w:hAnsi="Bookman Old Style" w:cs="Arial"/>
+                <w:rFonts w:hint="default" w:ascii="Bookman Old Style" w:hAnsi="Bookman Old Style" w:cs="Arial"/>
                 <w:color w:val="000000" w:themeColor="text1"/>
                 <w:sz w:val="24"/>
                 <w:szCs w:val="24"/>
-                <w:lang w:val="en-GB"/>
+                <w:lang w:val="en-US"/>
               </w:rPr>
             </w:pPr>
           </w:p>
           <w:p>
             <w:pPr>
+              <w:widowControl w:val="0"/>
               <w:tabs>
                 <w:tab w:val="left" w:pos="284"/>
                 <w:tab w:val="left" w:pos="2552"/>
@@ -1487,6 +1614,7 @@
           </w:p>
           <w:p>
             <w:pPr>
+              <w:widowControl w:val="0"/>
               <w:tabs>
                 <w:tab w:val="left" w:pos="284"/>
                 <w:tab w:val="left" w:pos="2552"/>
@@ -1513,6 +1641,7 @@
           </w:p>
           <w:p>
             <w:pPr>
+              <w:widowControl w:val="0"/>
               <w:tabs>
                 <w:tab w:val="left" w:pos="284"/>
                 <w:tab w:val="left" w:pos="2552"/>
@@ -1566,7 +1695,6 @@
           </w:p>
         </w:tc>
       </w:tr>
-      <w:bookmarkEnd w:id="0"/>
     </w:tbl>
     <w:p>
       <w:pPr>
@@ -1613,7 +1741,6 @@
           <w:sz w:val="24"/>
           <w:szCs w:val="24"/>
         </w:rPr>
-        <w:lastRenderedPageBreak/>
         <w:t>HASIL RAPAT</w:t>
       </w:r>
     </w:p>
@@ -1636,64 +1763,24 @@
           <w:tab w:val="left" w:pos="4820"/>
         </w:tabs>
         <w:spacing w:line="360" w:lineRule="auto"/>
-        <w:ind w:left="0" w:firstLineChars="200" w:firstLine="480"/>
-        <w:rPr>
-          <w:rFonts w:ascii="Bookman Old Style" w:hAnsi="Bookman Old Style" w:cs="Arial"/>
-          <w:color w:val="000000" w:themeColor="text1"/>
-          <w:sz w:val="24"/>
-          <w:szCs w:val="24"/>
-          <w:lang w:val="en-GB"/>
-        </w:rPr>
-      </w:pPr>
-      <w:r>
-        <w:rPr>
-          <w:rFonts w:ascii="Bookman Old Style" w:hAnsi="Bookman Old Style" w:cs="Arial"/>
-          <w:color w:val="000000" w:themeColor="text1"/>
-          <w:sz w:val="24"/>
-          <w:szCs w:val="24"/>
-          <w:lang w:val="en-GB"/>
-        </w:rPr>
-        <w:t>Formularium Puskesmas disusun berdasarkan Formularium Kabupaten Bintan yang disesuaikan dengan kebutuhan Puskesmas. Dibuka oleh</w:t>
-      </w:r>
-      <w:r>
-        <w:rPr>
-          <w:rFonts w:ascii="Bookman Old Style" w:hAnsi="Bookman Old Style" w:cs="Arial"/>
-          <w:color w:val="000000" w:themeColor="text1"/>
-          <w:sz w:val="24"/>
-          <w:szCs w:val="24"/>
-          <w:lang w:val="en-GB"/>
-        </w:rPr>
-        <w:t xml:space="preserve"> Ketua UKP UPTD Puskesmas Berakit. </w:t>
-      </w:r>
-      <w:r>
-        <w:rPr>
-          <w:rFonts w:ascii="Bookman Old Style" w:hAnsi="Bookman Old Style" w:cs="Arial"/>
-          <w:color w:val="000000" w:themeColor="text1"/>
-          <w:sz w:val="24"/>
-          <w:szCs w:val="24"/>
-          <w:lang w:val="en-GB"/>
-        </w:rPr>
-        <w:t>Pokok pembahasan rapat ini adalah menyusun daftar obat untuk dimasukkan ke da</w:t>
-      </w:r>
-      <w:r>
-        <w:rPr>
-          <w:rFonts w:ascii="Bookman Old Style" w:hAnsi="Bookman Old Style" w:cs="Arial"/>
-          <w:color w:val="000000" w:themeColor="text1"/>
-          <w:sz w:val="24"/>
-          <w:szCs w:val="24"/>
-          <w:lang w:val="en-GB"/>
-        </w:rPr>
-        <w:t>lam Formularium Puskesmas Berakit</w:t>
-      </w:r>
-      <w:r>
-        <w:rPr>
-          <w:rFonts w:ascii="Bookman Old Style" w:hAnsi="Bookman Old Style" w:cs="Arial"/>
-          <w:color w:val="000000" w:themeColor="text1"/>
-          <w:sz w:val="24"/>
-          <w:szCs w:val="24"/>
-          <w:lang w:val="en-GB"/>
-        </w:rPr>
-        <w:t xml:space="preserve">. Penyusunan daftar ini dengan mempertimbangkan saran dari tim penyusun formularium. </w:t>
+        <w:ind w:left="0" w:firstLine="480" w:firstLineChars="200"/>
+        <w:rPr>
+          <w:rFonts w:ascii="Bookman Old Style" w:hAnsi="Bookman Old Style" w:cs="Arial"/>
+          <w:color w:val="000000" w:themeColor="text1"/>
+          <w:sz w:val="24"/>
+          <w:szCs w:val="24"/>
+          <w:lang w:val="en-GB"/>
+        </w:rPr>
+      </w:pPr>
+      <w:r>
+        <w:rPr>
+          <w:rFonts w:ascii="Bookman Old Style" w:hAnsi="Bookman Old Style" w:cs="Arial"/>
+          <w:color w:val="000000" w:themeColor="text1"/>
+          <w:sz w:val="24"/>
+          <w:szCs w:val="24"/>
+          <w:lang w:val="en-GB"/>
+        </w:rPr>
+        <w:t xml:space="preserve">Formularium Puskesmas disusun berdasarkan Formularium Kabupaten Bintan yang disesuaikan dengan kebutuhan Puskesmas. Dibuka oleh Ketua UKP UPTD Puskesmas Berakit. Pokok pembahasan rapat ini adalah menyusun daftar obat untuk dimasukkan ke dalam Formularium Puskesmas Berakit. Penyusunan daftar ini dengan mempertimbangkan saran dari tim penyusun formularium. </w:t>
       </w:r>
     </w:p>
     <w:p>
@@ -1704,64 +1791,36 @@
           <w:tab w:val="left" w:pos="4820"/>
         </w:tabs>
         <w:spacing w:line="360" w:lineRule="auto"/>
-        <w:ind w:left="0" w:firstLineChars="200" w:firstLine="480"/>
-        <w:rPr>
-          <w:rFonts w:ascii="Bookman Old Style" w:hAnsi="Bookman Old Style" w:cs="Arial"/>
-          <w:color w:val="000000" w:themeColor="text1"/>
-          <w:sz w:val="24"/>
-          <w:szCs w:val="24"/>
-          <w:lang w:val="en-GB"/>
-        </w:rPr>
-      </w:pPr>
-      <w:r>
-        <w:rPr>
-          <w:rFonts w:ascii="Bookman Old Style" w:hAnsi="Bookman Old Style" w:cs="Arial"/>
-          <w:color w:val="000000" w:themeColor="text1"/>
-          <w:sz w:val="24"/>
-          <w:szCs w:val="24"/>
-          <w:lang w:val="en-GB"/>
-        </w:rPr>
-        <w:t xml:space="preserve">Terdapat penambahan beberapan item seperti </w:t>
-      </w:r>
-      <w:r>
-        <w:rPr>
-          <w:rFonts w:ascii="Bookman Old Style" w:hAnsi="Bookman Old Style" w:cs="Arial"/>
-          <w:color w:val="000000" w:themeColor="text1"/>
-          <w:sz w:val="24"/>
-          <w:szCs w:val="24"/>
-          <w:lang w:val="en-GB"/>
-        </w:rPr>
-        <w:t>loratadin sebagai anti urtikaria dan furosemid serta hidroklortiazid sebagai diuretik</w:t>
-      </w:r>
-      <w:r>
-        <w:rPr>
-          <w:rFonts w:ascii="Bookman Old Style" w:hAnsi="Bookman Old Style" w:cs="Arial"/>
-          <w:color w:val="000000" w:themeColor="text1"/>
-          <w:sz w:val="24"/>
-          <w:szCs w:val="24"/>
-          <w:lang w:val="en-GB"/>
-        </w:rPr>
-        <w:t>. Terdapat pengurangan beberapa item yang dinilai tidak dibutuhkan oleh terapi</w:t>
-      </w:r>
-      <w:r>
-        <w:rPr>
-          <w:rFonts w:ascii="Bookman Old Style" w:hAnsi="Bookman Old Style" w:cs="Arial"/>
-          <w:color w:val="000000" w:themeColor="text1"/>
-          <w:sz w:val="24"/>
-          <w:szCs w:val="24"/>
-          <w:lang w:val="en-GB"/>
-        </w:rPr>
-        <w:t xml:space="preserve"> pasien di UPTD Puskesmas Berakit seperti kolkisin dan clopidogrel</w:t>
-      </w:r>
-      <w:r>
-        <w:rPr>
-          <w:rFonts w:ascii="Bookman Old Style" w:hAnsi="Bookman Old Style" w:cs="Arial"/>
-          <w:color w:val="000000" w:themeColor="text1"/>
-          <w:sz w:val="24"/>
-          <w:szCs w:val="24"/>
-          <w:lang w:val="en-GB"/>
-        </w:rPr>
-        <w:t xml:space="preserve"> yang tidak pernah tersedia di gudang BPFAK Dinas Kesehatan Kabupaten Bintan. </w:t>
+        <w:ind w:left="0" w:firstLine="480" w:firstLineChars="200"/>
+        <w:rPr>
+          <w:rFonts w:ascii="Bookman Old Style" w:hAnsi="Bookman Old Style" w:cs="Arial"/>
+          <w:color w:val="000000" w:themeColor="text1"/>
+          <w:sz w:val="24"/>
+          <w:szCs w:val="24"/>
+          <w:lang w:val="en-GB"/>
+        </w:rPr>
+      </w:pPr>
+      <w:r>
+        <w:rPr>
+          <w:rFonts w:ascii="Bookman Old Style" w:hAnsi="Bookman Old Style" w:cs="Arial"/>
+          <w:color w:val="000000" w:themeColor="text1"/>
+          <w:sz w:val="24"/>
+          <w:szCs w:val="24"/>
+          <w:lang w:val="en-GB"/>
+        </w:rPr>
+        <w:t xml:space="preserve">Terdapat penambahan beberapan item seperti loratadin sebagai anti urtikaria dan furosemid serta hidroklortiazid sebagai diuretik. Terdapat pengurangan beberapa item yang dinilai tidak dibutuhkan oleh terapi pasien di UPTD Puskesmas Berakit seperti kolkisin dan clopidogrel yang tidak </w:t>
+      </w:r>
+      <w:bookmarkStart w:id="0" w:name="_GoBack"/>
+      <w:bookmarkEnd w:id="0"/>
+      <w:r>
+        <w:rPr>
+          <w:rFonts w:ascii="Bookman Old Style" w:hAnsi="Bookman Old Style" w:cs="Arial"/>
+          <w:color w:val="000000" w:themeColor="text1"/>
+          <w:sz w:val="24"/>
+          <w:szCs w:val="24"/>
+          <w:lang w:val="en-GB"/>
+        </w:rPr>
+        <w:t xml:space="preserve">tersedia di gudang BPFAK Dinas Kesehatan Kabupaten Bintan. </w:t>
       </w:r>
     </w:p>
     <w:p>
@@ -1772,58 +1831,38 @@
           <w:tab w:val="left" w:pos="4820"/>
         </w:tabs>
         <w:spacing w:line="360" w:lineRule="auto"/>
-        <w:ind w:left="0" w:firstLineChars="200" w:firstLine="480"/>
-        <w:rPr>
-          <w:rFonts w:ascii="Bookman Old Style" w:hAnsi="Bookman Old Style" w:cs="Arial"/>
-          <w:color w:val="000000" w:themeColor="text1"/>
-          <w:sz w:val="24"/>
-          <w:szCs w:val="24"/>
-          <w:lang w:val="en-GB"/>
-        </w:rPr>
-      </w:pPr>
-      <w:r>
-        <w:rPr>
-          <w:rFonts w:ascii="Bookman Old Style" w:hAnsi="Bookman Old Style" w:cs="Arial"/>
-          <w:color w:val="000000" w:themeColor="text1"/>
-          <w:sz w:val="24"/>
-          <w:szCs w:val="24"/>
-          <w:lang w:val="en-GB"/>
-        </w:rPr>
-        <w:t>Setelah selesai pembahasan, daftar ini akan dijadikan Formularium</w:t>
-      </w:r>
-      <w:r>
-        <w:rPr>
-          <w:rFonts w:ascii="Bookman Old Style" w:hAnsi="Bookman Old Style" w:cs="Arial"/>
-          <w:color w:val="000000" w:themeColor="text1"/>
-          <w:sz w:val="24"/>
-          <w:szCs w:val="24"/>
-          <w:lang w:val="en-GB"/>
-        </w:rPr>
-        <w:t xml:space="preserve"> Puskesmas UPTD Puskesmas Berakit</w:t>
-      </w:r>
-      <w:r>
-        <w:rPr>
-          <w:rFonts w:ascii="Bookman Old Style" w:hAnsi="Bookman Old Style" w:cs="Arial"/>
-          <w:color w:val="000000" w:themeColor="text1"/>
-          <w:sz w:val="24"/>
-          <w:szCs w:val="24"/>
-          <w:lang w:val="en-GB"/>
-        </w:rPr>
-        <w:t xml:space="preserve"> yang kemudian disahkan oleh Kepala Puskesmas.</w:t>
+        <w:ind w:left="0" w:firstLine="480" w:firstLineChars="200"/>
+        <w:rPr>
+          <w:rFonts w:ascii="Bookman Old Style" w:hAnsi="Bookman Old Style" w:cs="Arial"/>
+          <w:color w:val="000000" w:themeColor="text1"/>
+          <w:sz w:val="24"/>
+          <w:szCs w:val="24"/>
+          <w:lang w:val="en-GB"/>
+        </w:rPr>
+      </w:pPr>
+      <w:r>
+        <w:rPr>
+          <w:rFonts w:ascii="Bookman Old Style" w:hAnsi="Bookman Old Style" w:cs="Arial"/>
+          <w:color w:val="000000" w:themeColor="text1"/>
+          <w:sz w:val="24"/>
+          <w:szCs w:val="24"/>
+          <w:lang w:val="en-GB"/>
+        </w:rPr>
+        <w:t>Setelah selesai pembahasan, daftar ini akan dijadikan Formularium Puskesmas UPTD Puskesmas Berakit yang kemudian disahkan oleh Kepala Puskesmas.</w:t>
       </w:r>
     </w:p>
     <w:sectPr>
       <w:pgSz w:w="12240" w:h="15840"/>
       <w:pgMar w:top="1138" w:right="1138" w:bottom="1411" w:left="1701" w:header="709" w:footer="709" w:gutter="0"/>
-      <w:cols w:space="708"/>
-      <w:docGrid w:linePitch="360"/>
+      <w:cols w:space="708" w:num="1"/>
+      <w:docGrid w:linePitch="360" w:charSpace="0"/>
     </w:sectPr>
   </w:body>
 </w:document>
 </file>
 
 <file path=word/endnotes.xml><?xml version="1.0" encoding="utf-8"?>
-<w:endnotes xmlns:ve="http://schemas.openxmlformats.org/markup-compatibility/2006" xmlns:o="urn:schemas-microsoft-com:office:office" xmlns:r="http://schemas.openxmlformats.org/officeDocument/2006/relationships" xmlns:m="http://schemas.openxmlformats.org/officeDocument/2006/math" xmlns:v="urn:schemas-microsoft-com:vml" xmlns:wp="http://schemas.openxmlformats.org/drawingml/2006/wordprocessingDrawing" xmlns:w10="urn:schemas-microsoft-com:office:word" xmlns:w="http://schemas.openxmlformats.org/wordprocessingml/2006/main" xmlns:wne="http://schemas.microsoft.com/office/word/2006/wordml">
+<w:endnotes xmlns:wpc="http://schemas.microsoft.com/office/word/2010/wordprocessingCanvas" xmlns:mc="http://schemas.openxmlformats.org/markup-compatibility/2006" xmlns:o="urn:schemas-microsoft-com:office:office" xmlns:r="http://schemas.openxmlformats.org/officeDocument/2006/relationships" xmlns:m="http://schemas.openxmlformats.org/officeDocument/2006/math" xmlns:v="urn:schemas-microsoft-com:vml" xmlns:wp14="http://schemas.microsoft.com/office/word/2010/wordprocessingDrawing" xmlns:wp="http://schemas.openxmlformats.org/drawingml/2006/wordprocessingDrawing" xmlns:w="http://schemas.openxmlformats.org/wordprocessingml/2006/main" xmlns:w14="http://schemas.microsoft.com/office/word/2010/wordml" xmlns:w15="http://schemas.microsoft.com/office/word/2012/wordml" xmlns:w10="urn:schemas-microsoft-com:office:word" xmlns:wpg="http://schemas.microsoft.com/office/word/2010/wordprocessingGroup" xmlns:wpi="http://schemas.microsoft.com/office/word/2010/wordprocessingInk" xmlns:wne="http://schemas.microsoft.com/office/word/2006/wordml" xmlns:wps="http://schemas.microsoft.com/office/word/2010/wordprocessingShape" xmlns:wpsCustomData="http://www.wps.cn/officeDocument/2013/wpsCustomData" mc:Ignorable="w14 w15 wp14">
   <w:endnote w:type="separator" w:id="0">
     <w:p>
       <w:pPr>
@@ -1848,11 +1887,11 @@
 </file>
 
 <file path=word/footnotes.xml><?xml version="1.0" encoding="utf-8"?>
-<w:footnotes xmlns:ve="http://schemas.openxmlformats.org/markup-compatibility/2006" xmlns:o="urn:schemas-microsoft-com:office:office" xmlns:r="http://schemas.openxmlformats.org/officeDocument/2006/relationships" xmlns:m="http://schemas.openxmlformats.org/officeDocument/2006/math" xmlns:v="urn:schemas-microsoft-com:vml" xmlns:wp="http://schemas.openxmlformats.org/drawingml/2006/wordprocessingDrawing" xmlns:w10="urn:schemas-microsoft-com:office:word" xmlns:w="http://schemas.openxmlformats.org/wordprocessingml/2006/main" xmlns:wne="http://schemas.microsoft.com/office/word/2006/wordml">
+<w:footnotes xmlns:wpc="http://schemas.microsoft.com/office/word/2010/wordprocessingCanvas" xmlns:mc="http://schemas.openxmlformats.org/markup-compatibility/2006" xmlns:o="urn:schemas-microsoft-com:office:office" xmlns:r="http://schemas.openxmlformats.org/officeDocument/2006/relationships" xmlns:m="http://schemas.openxmlformats.org/officeDocument/2006/math" xmlns:v="urn:schemas-microsoft-com:vml" xmlns:wp14="http://schemas.microsoft.com/office/word/2010/wordprocessingDrawing" xmlns:wp="http://schemas.openxmlformats.org/drawingml/2006/wordprocessingDrawing" xmlns:w="http://schemas.openxmlformats.org/wordprocessingml/2006/main" xmlns:w14="http://schemas.microsoft.com/office/word/2010/wordml" xmlns:w15="http://schemas.microsoft.com/office/word/2012/wordml" xmlns:w10="urn:schemas-microsoft-com:office:word" xmlns:wpg="http://schemas.microsoft.com/office/word/2010/wordprocessingGroup" xmlns:wpi="http://schemas.microsoft.com/office/word/2010/wordprocessingInk" xmlns:wne="http://schemas.microsoft.com/office/word/2006/wordml" xmlns:wps="http://schemas.microsoft.com/office/word/2010/wordprocessingShape" xmlns:wpsCustomData="http://www.wps.cn/officeDocument/2013/wpsCustomData" mc:Ignorable="w14 w15 wp14">
   <w:footnote w:type="separator" w:id="0">
     <w:p>
       <w:pPr>
-        <w:spacing w:after="0" w:line="240" w:lineRule="auto"/>
+        <w:spacing w:before="0" w:after="0" w:line="480" w:lineRule="auto"/>
       </w:pPr>
       <w:r>
         <w:separator/>
@@ -1862,7 +1901,7 @@
   <w:footnote w:type="continuationSeparator" w:id="1">
     <w:p>
       <w:pPr>
-        <w:spacing w:after="0" w:line="240" w:lineRule="auto"/>
+        <w:spacing w:before="0" w:after="0" w:line="480" w:lineRule="auto"/>
       </w:pPr>
       <w:r>
         <w:continuationSeparator/>
@@ -1873,27 +1912,12 @@
 </file>
 
 <file path=word/numbering.xml><?xml version="1.0" encoding="utf-8"?>
-<w:numbering xmlns:ve="http://schemas.openxmlformats.org/markup-compatibility/2006" xmlns:o="urn:schemas-microsoft-com:office:office" xmlns:r="http://schemas.openxmlformats.org/officeDocument/2006/relationships" xmlns:m="http://schemas.openxmlformats.org/officeDocument/2006/math" xmlns:v="urn:schemas-microsoft-com:vml" xmlns:wp="http://schemas.openxmlformats.org/drawingml/2006/wordprocessingDrawing" xmlns:w10="urn:schemas-microsoft-com:office:word" xmlns:w="http://schemas.openxmlformats.org/wordprocessingml/2006/main" xmlns:wne="http://schemas.microsoft.com/office/word/2006/wordml">
+<w:numbering xmlns:wpc="http://schemas.microsoft.com/office/word/2010/wordprocessingCanvas" xmlns:mc="http://schemas.openxmlformats.org/markup-compatibility/2006" xmlns:o="urn:schemas-microsoft-com:office:office" xmlns:r="http://schemas.openxmlformats.org/officeDocument/2006/relationships" xmlns:m="http://schemas.openxmlformats.org/officeDocument/2006/math" xmlns:v="urn:schemas-microsoft-com:vml" xmlns:wp14="http://schemas.microsoft.com/office/word/2010/wordprocessingDrawing" xmlns:wp="http://schemas.openxmlformats.org/drawingml/2006/wordprocessingDrawing" xmlns:w10="urn:schemas-microsoft-com:office:word" xmlns:w="http://schemas.openxmlformats.org/wordprocessingml/2006/main" xmlns:w14="http://schemas.microsoft.com/office/word/2010/wordml" xmlns:wpg="http://schemas.microsoft.com/office/word/2010/wordprocessingGroup" xmlns:wpi="http://schemas.microsoft.com/office/word/2010/wordprocessingInk" xmlns:wne="http://schemas.microsoft.com/office/word/2006/wordml" xmlns:wps="http://schemas.microsoft.com/office/word/2010/wordprocessingShape" xmlns:wpsCustomData="http://www.wps.cn/officeDocument/2013/wpsCustomData" mc:Ignorable="w14 wp14">
   <w:abstractNum w:abstractNumId="0">
-    <w:nsid w:val="E7D30810"/>
-    <w:multiLevelType w:val="singleLevel"/>
-    <w:tmpl w:val="E7D30810"/>
-    <w:lvl w:ilvl="0">
-      <w:start w:val="2"/>
-      <w:numFmt w:val="decimal"/>
-      <w:suff w:val="space"/>
-      <w:lvlText w:val="%1."/>
-      <w:lvlJc w:val="left"/>
-      <w:pPr>
-        <w:ind w:left="3032" w:firstLine="0"/>
-      </w:pPr>
-    </w:lvl>
-  </w:abstractNum>
-  <w:abstractNum w:abstractNumId="1">
     <w:nsid w:val="29B00297"/>
     <w:multiLevelType w:val="multilevel"/>
     <w:tmpl w:val="29B00297"/>
-    <w:lvl w:ilvl="0">
+    <w:lvl w:ilvl="0" w:tentative="0">
       <w:start w:val="1"/>
       <w:numFmt w:val="decimal"/>
       <w:lvlText w:val="%1."/>
@@ -1905,7 +1929,7 @@
         <w:rFonts w:hint="default"/>
       </w:rPr>
     </w:lvl>
-    <w:lvl w:ilvl="1">
+    <w:lvl w:ilvl="1" w:tentative="0">
       <w:start w:val="1"/>
       <w:numFmt w:val="lowerLetter"/>
       <w:lvlText w:val="%2."/>
@@ -1914,7 +1938,7 @@
         <w:ind w:left="1440" w:hanging="360"/>
       </w:pPr>
     </w:lvl>
-    <w:lvl w:ilvl="2">
+    <w:lvl w:ilvl="2" w:tentative="0">
       <w:start w:val="1"/>
       <w:numFmt w:val="lowerRoman"/>
       <w:lvlText w:val="%3."/>
@@ -1923,7 +1947,7 @@
         <w:ind w:left="2160" w:hanging="180"/>
       </w:pPr>
     </w:lvl>
-    <w:lvl w:ilvl="3">
+    <w:lvl w:ilvl="3" w:tentative="0">
       <w:start w:val="1"/>
       <w:numFmt w:val="decimal"/>
       <w:lvlText w:val="%4."/>
@@ -1932,7 +1956,7 @@
         <w:ind w:left="2880" w:hanging="360"/>
       </w:pPr>
     </w:lvl>
-    <w:lvl w:ilvl="4">
+    <w:lvl w:ilvl="4" w:tentative="0">
       <w:start w:val="1"/>
       <w:numFmt w:val="lowerLetter"/>
       <w:lvlText w:val="%5."/>
@@ -1941,7 +1965,7 @@
         <w:ind w:left="3600" w:hanging="360"/>
       </w:pPr>
     </w:lvl>
-    <w:lvl w:ilvl="5">
+    <w:lvl w:ilvl="5" w:tentative="0">
       <w:start w:val="1"/>
       <w:numFmt w:val="lowerRoman"/>
       <w:lvlText w:val="%6."/>
@@ -1950,7 +1974,7 @@
         <w:ind w:left="4320" w:hanging="180"/>
       </w:pPr>
     </w:lvl>
-    <w:lvl w:ilvl="6">
+    <w:lvl w:ilvl="6" w:tentative="0">
       <w:start w:val="1"/>
       <w:numFmt w:val="decimal"/>
       <w:lvlText w:val="%7."/>
@@ -1959,7 +1983,7 @@
         <w:ind w:left="5040" w:hanging="360"/>
       </w:pPr>
     </w:lvl>
-    <w:lvl w:ilvl="7">
+    <w:lvl w:ilvl="7" w:tentative="0">
       <w:start w:val="1"/>
       <w:numFmt w:val="lowerLetter"/>
       <w:lvlText w:val="%8."/>
@@ -1968,7 +1992,7 @@
         <w:ind w:left="5760" w:hanging="360"/>
       </w:pPr>
     </w:lvl>
-    <w:lvl w:ilvl="8">
+    <w:lvl w:ilvl="8" w:tentative="0">
       <w:start w:val="1"/>
       <w:numFmt w:val="lowerRoman"/>
       <w:lvlText w:val="%9."/>
@@ -1978,11 +2002,11 @@
       </w:pPr>
     </w:lvl>
   </w:abstractNum>
-  <w:abstractNum w:abstractNumId="2">
+  <w:abstractNum w:abstractNumId="1">
     <w:nsid w:val="48F22E53"/>
     <w:multiLevelType w:val="singleLevel"/>
     <w:tmpl w:val="48F22E53"/>
-    <w:lvl w:ilvl="0">
+    <w:lvl w:ilvl="0" w:tentative="0">
       <w:start w:val="1"/>
       <w:numFmt w:val="decimal"/>
       <w:lvlText w:val="%1."/>
@@ -1999,197 +2023,305 @@
     </w:lvl>
   </w:abstractNum>
   <w:num w:numId="1">
-    <w:abstractNumId w:val="0"/>
+    <w:abstractNumId w:val="1"/>
   </w:num>
   <w:num w:numId="2">
-    <w:abstractNumId w:val="2"/>
-  </w:num>
-  <w:num w:numId="3">
-    <w:abstractNumId w:val="1"/>
+    <w:abstractNumId w:val="0"/>
   </w:num>
 </w:numbering>
 </file>
 
 <file path=word/styles.xml><?xml version="1.0" encoding="utf-8"?>
-<w:styles xmlns:r="http://schemas.openxmlformats.org/officeDocument/2006/relationships" xmlns:w="http://schemas.openxmlformats.org/wordprocessingml/2006/main">
+<w:styles xmlns:mc="http://schemas.openxmlformats.org/markup-compatibility/2006" xmlns:o="urn:schemas-microsoft-com:office:office" xmlns:r="http://schemas.openxmlformats.org/officeDocument/2006/relationships" xmlns:m="http://schemas.openxmlformats.org/officeDocument/2006/math" xmlns:v="urn:schemas-microsoft-com:vml" xmlns:w="http://schemas.openxmlformats.org/wordprocessingml/2006/main" xmlns:w14="http://schemas.microsoft.com/office/word/2010/wordml" xmlns:w10="urn:schemas-microsoft-com:office:word" xmlns:sl="http://schemas.openxmlformats.org/schemaLibrary/2006/main" xmlns:wpsCustomData="http://www.wps.cn/officeDocument/2013/wpsCustomData" mc:Ignorable="w14">
   <w:docDefaults>
     <w:rPrDefault>
       <w:rPr>
-        <w:rFonts w:asciiTheme="minorHAnsi" w:eastAsiaTheme="minorEastAsia" w:hAnsiTheme="minorHAnsi" w:cstheme="minorBidi"/>
-        <w:lang w:val="en-US" w:eastAsia="en-US" w:bidi="ar-SA"/>
+        <w:rFonts w:asciiTheme="minorHAnsi" w:hAnsiTheme="minorHAnsi" w:eastAsiaTheme="minorEastAsia" w:cstheme="minorBidi"/>
       </w:rPr>
     </w:rPrDefault>
     <w:pPrDefault/>
   </w:docDefaults>
-  <w:latentStyles w:defLockedState="0" w:defUIPriority="99" w:defSemiHidden="1" w:defUnhideWhenUsed="1" w:defQFormat="0" w:count="267">
-    <w:lsdException w:name="Normal" w:semiHidden="0" w:uiPriority="0" w:unhideWhenUsed="0" w:qFormat="1"/>
-    <w:lsdException w:name="heading 1" w:semiHidden="0" w:uiPriority="1" w:unhideWhenUsed="0" w:qFormat="1"/>
-    <w:lsdException w:name="heading 2" w:uiPriority="9" w:qFormat="1"/>
-    <w:lsdException w:name="heading 3" w:uiPriority="9" w:qFormat="1"/>
-    <w:lsdException w:name="heading 4" w:uiPriority="9" w:qFormat="1"/>
-    <w:lsdException w:name="heading 5" w:uiPriority="9" w:qFormat="1"/>
-    <w:lsdException w:name="heading 6" w:uiPriority="9" w:qFormat="1"/>
-    <w:lsdException w:name="heading 7" w:uiPriority="9" w:qFormat="1"/>
-    <w:lsdException w:name="heading 8" w:uiPriority="9" w:qFormat="1"/>
-    <w:lsdException w:name="heading 9" w:uiPriority="9" w:qFormat="1"/>
-    <w:lsdException w:name="toc 1" w:uiPriority="39"/>
-    <w:lsdException w:name="toc 2" w:uiPriority="39"/>
-    <w:lsdException w:name="toc 3" w:uiPriority="39"/>
-    <w:lsdException w:name="toc 4" w:uiPriority="39"/>
-    <w:lsdException w:name="toc 5" w:uiPriority="39"/>
-    <w:lsdException w:name="toc 6" w:uiPriority="39"/>
-    <w:lsdException w:name="toc 7" w:uiPriority="39"/>
-    <w:lsdException w:name="toc 8" w:uiPriority="39"/>
-    <w:lsdException w:name="toc 9" w:uiPriority="39"/>
-    <w:lsdException w:name="caption" w:uiPriority="35" w:qFormat="1"/>
-    <w:lsdException w:name="Title" w:semiHidden="0" w:uiPriority="10" w:unhideWhenUsed="0" w:qFormat="1"/>
-    <w:lsdException w:name="Default Paragraph Font" w:uiPriority="1" w:qFormat="1"/>
-    <w:lsdException w:name="Body Text" w:semiHidden="0" w:uiPriority="1" w:unhideWhenUsed="0" w:qFormat="1"/>
-    <w:lsdException w:name="Subtitle" w:semiHidden="0" w:uiPriority="11" w:unhideWhenUsed="0" w:qFormat="1"/>
-    <w:lsdException w:name="Hyperlink" w:semiHidden="0" w:qFormat="1"/>
-    <w:lsdException w:name="Strong" w:semiHidden="0" w:uiPriority="22" w:unhideWhenUsed="0" w:qFormat="1"/>
-    <w:lsdException w:name="Emphasis" w:semiHidden="0" w:uiPriority="20" w:unhideWhenUsed="0" w:qFormat="1"/>
-    <w:lsdException w:name="Normal Table" w:qFormat="1"/>
-    <w:lsdException w:name="Table Grid" w:semiHidden="0" w:uiPriority="59" w:unhideWhenUsed="0" w:qFormat="1"/>
-    <w:lsdException w:name="Light Shading" w:semiHidden="0" w:uiPriority="60" w:unhideWhenUsed="0"/>
-    <w:lsdException w:name="Light List" w:semiHidden="0" w:uiPriority="61" w:unhideWhenUsed="0"/>
-    <w:lsdException w:name="Light Grid" w:semiHidden="0" w:uiPriority="62" w:unhideWhenUsed="0"/>
-    <w:lsdException w:name="Medium Shading 1" w:semiHidden="0" w:uiPriority="63" w:unhideWhenUsed="0"/>
-    <w:lsdException w:name="Medium Shading 2" w:semiHidden="0" w:uiPriority="64" w:unhideWhenUsed="0"/>
-    <w:lsdException w:name="Medium List 1" w:semiHidden="0" w:uiPriority="65" w:unhideWhenUsed="0"/>
-    <w:lsdException w:name="Medium List 2" w:semiHidden="0" w:uiPriority="66" w:unhideWhenUsed="0"/>
-    <w:lsdException w:name="Medium Grid 1" w:semiHidden="0" w:uiPriority="67" w:unhideWhenUsed="0"/>
-    <w:lsdException w:name="Medium Grid 2" w:semiHidden="0" w:uiPriority="68" w:unhideWhenUsed="0"/>
-    <w:lsdException w:name="Medium Grid 3" w:semiHidden="0" w:uiPriority="69" w:unhideWhenUsed="0"/>
-    <w:lsdException w:name="Dark List" w:semiHidden="0" w:uiPriority="70" w:unhideWhenUsed="0"/>
-    <w:lsdException w:name="Colorful Shading" w:semiHidden="0" w:uiPriority="71" w:unhideWhenUsed="0"/>
-    <w:lsdException w:name="Colorful List" w:semiHidden="0" w:uiPriority="72" w:unhideWhenUsed="0"/>
-    <w:lsdException w:name="Colorful Grid" w:semiHidden="0" w:uiPriority="73" w:unhideWhenUsed="0"/>
-    <w:lsdException w:name="Light Shading Accent 1" w:semiHidden="0" w:uiPriority="60" w:unhideWhenUsed="0"/>
-    <w:lsdException w:name="Light List Accent 1" w:semiHidden="0" w:uiPriority="61" w:unhideWhenUsed="0"/>
-    <w:lsdException w:name="Light Grid Accent 1" w:semiHidden="0" w:uiPriority="62" w:unhideWhenUsed="0"/>
-    <w:lsdException w:name="Medium Shading 1 Accent 1" w:semiHidden="0" w:uiPriority="63" w:unhideWhenUsed="0"/>
-    <w:lsdException w:name="Medium Shading 2 Accent 1" w:semiHidden="0" w:uiPriority="64" w:unhideWhenUsed="0"/>
-    <w:lsdException w:name="Medium List 1 Accent 1" w:semiHidden="0" w:uiPriority="65" w:unhideWhenUsed="0"/>
-    <w:lsdException w:name="Revision" w:unhideWhenUsed="0"/>
-    <w:lsdException w:name="List Paragraph" w:semiHidden="0" w:uiPriority="34" w:unhideWhenUsed="0" w:qFormat="1"/>
-    <w:lsdException w:name="Quote" w:semiHidden="0" w:unhideWhenUsed="0"/>
-    <w:lsdException w:name="Intense Quote" w:semiHidden="0" w:unhideWhenUsed="0"/>
-    <w:lsdException w:name="Medium List 2 Accent 1" w:semiHidden="0" w:uiPriority="66" w:unhideWhenUsed="0"/>
-    <w:lsdException w:name="Medium Grid 1 Accent 1" w:semiHidden="0" w:uiPriority="67" w:unhideWhenUsed="0"/>
-    <w:lsdException w:name="Medium Grid 2 Accent 1" w:semiHidden="0" w:uiPriority="68" w:unhideWhenUsed="0"/>
-    <w:lsdException w:name="Medium Grid 3 Accent 1" w:semiHidden="0" w:uiPriority="69" w:unhideWhenUsed="0"/>
-    <w:lsdException w:name="Dark List Accent 1" w:semiHidden="0" w:uiPriority="70" w:unhideWhenUsed="0"/>
-    <w:lsdException w:name="Colorful Shading Accent 1" w:semiHidden="0" w:uiPriority="71" w:unhideWhenUsed="0"/>
-    <w:lsdException w:name="Colorful List Accent 1" w:semiHidden="0" w:uiPriority="72" w:unhideWhenUsed="0"/>
-    <w:lsdException w:name="Colorful Grid Accent 1" w:semiHidden="0" w:uiPriority="73" w:unhideWhenUsed="0"/>
-    <w:lsdException w:name="Light Shading Accent 2" w:semiHidden="0" w:uiPriority="60" w:unhideWhenUsed="0"/>
-    <w:lsdException w:name="Light List Accent 2" w:semiHidden="0" w:uiPriority="61" w:unhideWhenUsed="0"/>
-    <w:lsdException w:name="Light Grid Accent 2" w:semiHidden="0" w:uiPriority="62" w:unhideWhenUsed="0"/>
-    <w:lsdException w:name="Medium Shading 1 Accent 2" w:semiHidden="0" w:uiPriority="63" w:unhideWhenUsed="0"/>
-    <w:lsdException w:name="Medium Shading 2 Accent 2" w:semiHidden="0" w:uiPriority="64" w:unhideWhenUsed="0"/>
-    <w:lsdException w:name="Medium List 1 Accent 2" w:semiHidden="0" w:uiPriority="65" w:unhideWhenUsed="0"/>
-    <w:lsdException w:name="Medium List 2 Accent 2" w:semiHidden="0" w:uiPriority="66" w:unhideWhenUsed="0"/>
-    <w:lsdException w:name="Medium Grid 1 Accent 2" w:semiHidden="0" w:uiPriority="67" w:unhideWhenUsed="0"/>
-    <w:lsdException w:name="Medium Grid 2 Accent 2" w:semiHidden="0" w:uiPriority="68" w:unhideWhenUsed="0"/>
-    <w:lsdException w:name="Medium Grid 3 Accent 2" w:semiHidden="0" w:uiPriority="69" w:unhideWhenUsed="0"/>
-    <w:lsdException w:name="Dark List Accent 2" w:semiHidden="0" w:uiPriority="70" w:unhideWhenUsed="0"/>
-    <w:lsdException w:name="Colorful Shading Accent 2" w:semiHidden="0" w:uiPriority="71" w:unhideWhenUsed="0"/>
-    <w:lsdException w:name="Colorful List Accent 2" w:semiHidden="0" w:uiPriority="72" w:unhideWhenUsed="0"/>
-    <w:lsdException w:name="Colorful Grid Accent 2" w:semiHidden="0" w:uiPriority="73" w:unhideWhenUsed="0"/>
-    <w:lsdException w:name="Light Shading Accent 3" w:semiHidden="0" w:uiPriority="60" w:unhideWhenUsed="0"/>
-    <w:lsdException w:name="Light List Accent 3" w:semiHidden="0" w:uiPriority="61" w:unhideWhenUsed="0"/>
-    <w:lsdException w:name="Light Grid Accent 3" w:semiHidden="0" w:uiPriority="62" w:unhideWhenUsed="0"/>
-    <w:lsdException w:name="Medium Shading 1 Accent 3" w:semiHidden="0" w:uiPriority="63" w:unhideWhenUsed="0"/>
-    <w:lsdException w:name="Medium Shading 2 Accent 3" w:semiHidden="0" w:uiPriority="64" w:unhideWhenUsed="0"/>
-    <w:lsdException w:name="Medium List 1 Accent 3" w:semiHidden="0" w:uiPriority="65" w:unhideWhenUsed="0"/>
-    <w:lsdException w:name="Medium List 2 Accent 3" w:semiHidden="0" w:uiPriority="66" w:unhideWhenUsed="0"/>
-    <w:lsdException w:name="Medium Grid 1 Accent 3" w:semiHidden="0" w:uiPriority="67" w:unhideWhenUsed="0"/>
-    <w:lsdException w:name="Medium Grid 2 Accent 3" w:semiHidden="0" w:uiPriority="68" w:unhideWhenUsed="0"/>
-    <w:lsdException w:name="Medium Grid 3 Accent 3" w:semiHidden="0" w:uiPriority="69" w:unhideWhenUsed="0"/>
-    <w:lsdException w:name="Dark List Accent 3" w:semiHidden="0" w:uiPriority="70" w:unhideWhenUsed="0"/>
-    <w:lsdException w:name="Colorful Shading Accent 3" w:semiHidden="0" w:uiPriority="71" w:unhideWhenUsed="0"/>
-    <w:lsdException w:name="Colorful List Accent 3" w:semiHidden="0" w:uiPriority="72" w:unhideWhenUsed="0"/>
-    <w:lsdException w:name="Colorful Grid Accent 3" w:semiHidden="0" w:uiPriority="73" w:unhideWhenUsed="0"/>
-    <w:lsdException w:name="Light Shading Accent 4" w:semiHidden="0" w:uiPriority="60" w:unhideWhenUsed="0"/>
-    <w:lsdException w:name="Light List Accent 4" w:semiHidden="0" w:uiPriority="61" w:unhideWhenUsed="0"/>
-    <w:lsdException w:name="Light Grid Accent 4" w:semiHidden="0" w:uiPriority="62" w:unhideWhenUsed="0"/>
-    <w:lsdException w:name="Medium Shading 1 Accent 4" w:semiHidden="0" w:uiPriority="63" w:unhideWhenUsed="0"/>
-    <w:lsdException w:name="Medium Shading 2 Accent 4" w:semiHidden="0" w:uiPriority="64" w:unhideWhenUsed="0"/>
-    <w:lsdException w:name="Medium List 1 Accent 4" w:semiHidden="0" w:uiPriority="65" w:unhideWhenUsed="0"/>
-    <w:lsdException w:name="Medium List 2 Accent 4" w:semiHidden="0" w:uiPriority="66" w:unhideWhenUsed="0"/>
-    <w:lsdException w:name="Medium Grid 1 Accent 4" w:semiHidden="0" w:uiPriority="67" w:unhideWhenUsed="0"/>
-    <w:lsdException w:name="Medium Grid 2 Accent 4" w:semiHidden="0" w:uiPriority="68" w:unhideWhenUsed="0"/>
-    <w:lsdException w:name="Medium Grid 3 Accent 4" w:semiHidden="0" w:uiPriority="69" w:unhideWhenUsed="0"/>
-    <w:lsdException w:name="Dark List Accent 4" w:semiHidden="0" w:uiPriority="70" w:unhideWhenUsed="0"/>
-    <w:lsdException w:name="Colorful Shading Accent 4" w:semiHidden="0" w:uiPriority="71" w:unhideWhenUsed="0"/>
-    <w:lsdException w:name="Colorful List Accent 4" w:semiHidden="0" w:uiPriority="72" w:unhideWhenUsed="0"/>
-    <w:lsdException w:name="Colorful Grid Accent 4" w:semiHidden="0" w:uiPriority="73" w:unhideWhenUsed="0"/>
-    <w:lsdException w:name="Light Shading Accent 5" w:semiHidden="0" w:uiPriority="60" w:unhideWhenUsed="0"/>
-    <w:lsdException w:name="Light List Accent 5" w:semiHidden="0" w:uiPriority="61" w:unhideWhenUsed="0"/>
-    <w:lsdException w:name="Light Grid Accent 5" w:semiHidden="0" w:uiPriority="62" w:unhideWhenUsed="0"/>
-    <w:lsdException w:name="Medium Shading 1 Accent 5" w:semiHidden="0" w:uiPriority="63" w:unhideWhenUsed="0"/>
-    <w:lsdException w:name="Medium Shading 2 Accent 5" w:semiHidden="0" w:uiPriority="64" w:unhideWhenUsed="0"/>
-    <w:lsdException w:name="Medium List 1 Accent 5" w:semiHidden="0" w:uiPriority="65" w:unhideWhenUsed="0"/>
-    <w:lsdException w:name="Medium List 2 Accent 5" w:semiHidden="0" w:uiPriority="66" w:unhideWhenUsed="0"/>
-    <w:lsdException w:name="Medium Grid 1 Accent 5" w:semiHidden="0" w:uiPriority="67" w:unhideWhenUsed="0"/>
-    <w:lsdException w:name="Medium Grid 2 Accent 5" w:semiHidden="0" w:uiPriority="68" w:unhideWhenUsed="0"/>
-    <w:lsdException w:name="Medium Grid 3 Accent 5" w:semiHidden="0" w:uiPriority="69" w:unhideWhenUsed="0"/>
-    <w:lsdException w:name="Dark List Accent 5" w:semiHidden="0" w:uiPriority="70" w:unhideWhenUsed="0"/>
-    <w:lsdException w:name="Colorful Shading Accent 5" w:semiHidden="0" w:uiPriority="71" w:unhideWhenUsed="0"/>
-    <w:lsdException w:name="Colorful List Accent 5" w:semiHidden="0" w:uiPriority="72" w:unhideWhenUsed="0"/>
-    <w:lsdException w:name="Colorful Grid Accent 5" w:semiHidden="0" w:uiPriority="73" w:unhideWhenUsed="0"/>
-    <w:lsdException w:name="Light Shading Accent 6" w:semiHidden="0" w:uiPriority="60" w:unhideWhenUsed="0"/>
-    <w:lsdException w:name="Light List Accent 6" w:semiHidden="0" w:uiPriority="61" w:unhideWhenUsed="0"/>
-    <w:lsdException w:name="Light Grid Accent 6" w:semiHidden="0" w:uiPriority="62" w:unhideWhenUsed="0"/>
-    <w:lsdException w:name="Medium Shading 1 Accent 6" w:semiHidden="0" w:uiPriority="63" w:unhideWhenUsed="0"/>
-    <w:lsdException w:name="Medium Shading 2 Accent 6" w:semiHidden="0" w:uiPriority="64" w:unhideWhenUsed="0"/>
-    <w:lsdException w:name="Medium List 1 Accent 6" w:semiHidden="0" w:uiPriority="65" w:unhideWhenUsed="0"/>
-    <w:lsdException w:name="Medium List 2 Accent 6" w:semiHidden="0" w:uiPriority="66" w:unhideWhenUsed="0"/>
-    <w:lsdException w:name="Medium Grid 1 Accent 6" w:semiHidden="0" w:uiPriority="67" w:unhideWhenUsed="0"/>
-    <w:lsdException w:name="Medium Grid 2 Accent 6" w:semiHidden="0" w:uiPriority="68" w:unhideWhenUsed="0"/>
-    <w:lsdException w:name="Medium Grid 3 Accent 6" w:semiHidden="0" w:uiPriority="69" w:unhideWhenUsed="0"/>
-    <w:lsdException w:name="Dark List Accent 6" w:semiHidden="0" w:uiPriority="70" w:unhideWhenUsed="0"/>
-    <w:lsdException w:name="Colorful Shading Accent 6" w:semiHidden="0" w:uiPriority="71" w:unhideWhenUsed="0"/>
-    <w:lsdException w:name="Colorful List Accent 6" w:semiHidden="0" w:uiPriority="72" w:unhideWhenUsed="0"/>
-    <w:lsdException w:name="Colorful Grid Accent 6" w:semiHidden="0" w:uiPriority="73" w:unhideWhenUsed="0"/>
-    <w:lsdException w:name="Subtle Emphasis" w:semiHidden="0" w:uiPriority="19" w:unhideWhenUsed="0" w:qFormat="1"/>
-    <w:lsdException w:name="Intense Emphasis" w:semiHidden="0" w:uiPriority="21" w:unhideWhenUsed="0" w:qFormat="1"/>
-    <w:lsdException w:name="Subtle Reference" w:semiHidden="0" w:uiPriority="31" w:unhideWhenUsed="0" w:qFormat="1"/>
-    <w:lsdException w:name="Intense Reference" w:semiHidden="0" w:uiPriority="32" w:unhideWhenUsed="0" w:qFormat="1"/>
-    <w:lsdException w:name="Book Title" w:semiHidden="0" w:uiPriority="33" w:unhideWhenUsed="0" w:qFormat="1"/>
-    <w:lsdException w:name="Bibliography" w:uiPriority="37"/>
-    <w:lsdException w:name="TOC Heading" w:uiPriority="39" w:qFormat="1"/>
+  <w:latentStyles w:count="260" w:defQFormat="0" w:defUnhideWhenUsed="1" w:defSemiHidden="1" w:defUIPriority="99" w:defLockedState="0">
+    <w:lsdException w:qFormat="1" w:unhideWhenUsed="0" w:uiPriority="0" w:semiHidden="0" w:name="Normal"/>
+    <w:lsdException w:qFormat="1" w:unhideWhenUsed="0" w:uiPriority="1" w:semiHidden="0" w:name="heading 1"/>
+    <w:lsdException w:qFormat="1" w:uiPriority="9" w:name="heading 2"/>
+    <w:lsdException w:qFormat="1" w:uiPriority="9" w:name="heading 3"/>
+    <w:lsdException w:qFormat="1" w:uiPriority="9" w:name="heading 4"/>
+    <w:lsdException w:qFormat="1" w:uiPriority="9" w:name="heading 5"/>
+    <w:lsdException w:qFormat="1" w:uiPriority="9" w:name="heading 6"/>
+    <w:lsdException w:qFormat="1" w:uiPriority="9" w:name="heading 7"/>
+    <w:lsdException w:qFormat="1" w:uiPriority="9" w:name="heading 8"/>
+    <w:lsdException w:qFormat="1" w:uiPriority="9" w:name="heading 9"/>
+    <w:lsdException w:uiPriority="99" w:name="index 1"/>
+    <w:lsdException w:uiPriority="99" w:name="index 2"/>
+    <w:lsdException w:uiPriority="99" w:name="index 3"/>
+    <w:lsdException w:uiPriority="99" w:name="index 4"/>
+    <w:lsdException w:uiPriority="99" w:name="index 5"/>
+    <w:lsdException w:uiPriority="99" w:name="index 6"/>
+    <w:lsdException w:uiPriority="99" w:name="index 7"/>
+    <w:lsdException w:uiPriority="99" w:name="index 8"/>
+    <w:lsdException w:uiPriority="99" w:name="index 9"/>
+    <w:lsdException w:uiPriority="39" w:name="toc 1"/>
+    <w:lsdException w:uiPriority="39" w:name="toc 2"/>
+    <w:lsdException w:uiPriority="39" w:name="toc 3"/>
+    <w:lsdException w:uiPriority="39" w:name="toc 4"/>
+    <w:lsdException w:uiPriority="39" w:name="toc 5"/>
+    <w:lsdException w:uiPriority="39" w:name="toc 6"/>
+    <w:lsdException w:uiPriority="39" w:name="toc 7"/>
+    <w:lsdException w:uiPriority="39" w:name="toc 8"/>
+    <w:lsdException w:uiPriority="39" w:name="toc 9"/>
+    <w:lsdException w:uiPriority="99" w:name="Normal Indent"/>
+    <w:lsdException w:uiPriority="99" w:name="footnote text"/>
+    <w:lsdException w:uiPriority="99" w:name="annotation text"/>
+    <w:lsdException w:uiPriority="99" w:name="header"/>
+    <w:lsdException w:uiPriority="99" w:name="footer"/>
+    <w:lsdException w:uiPriority="99" w:name="index heading"/>
+    <w:lsdException w:qFormat="1" w:uiPriority="35" w:name="caption"/>
+    <w:lsdException w:uiPriority="99" w:name="table of figures"/>
+    <w:lsdException w:uiPriority="99" w:name="envelope address"/>
+    <w:lsdException w:uiPriority="99" w:name="envelope return"/>
+    <w:lsdException w:uiPriority="99" w:name="footnote reference"/>
+    <w:lsdException w:uiPriority="99" w:name="annotation reference"/>
+    <w:lsdException w:uiPriority="99" w:name="line number"/>
+    <w:lsdException w:uiPriority="99" w:name="page number"/>
+    <w:lsdException w:uiPriority="99" w:name="endnote reference"/>
+    <w:lsdException w:uiPriority="99" w:name="endnote text"/>
+    <w:lsdException w:uiPriority="99" w:name="table of authorities"/>
+    <w:lsdException w:uiPriority="99" w:name="macro"/>
+    <w:lsdException w:uiPriority="99" w:name="toa heading"/>
+    <w:lsdException w:uiPriority="99" w:name="List"/>
+    <w:lsdException w:uiPriority="99" w:name="List Bullet"/>
+    <w:lsdException w:uiPriority="99" w:name="List Number"/>
+    <w:lsdException w:uiPriority="99" w:name="List 2"/>
+    <w:lsdException w:uiPriority="99" w:name="List 3"/>
+    <w:lsdException w:uiPriority="99" w:name="List 4"/>
+    <w:lsdException w:uiPriority="99" w:name="List 5"/>
+    <w:lsdException w:uiPriority="99" w:name="List Bullet 2"/>
+    <w:lsdException w:uiPriority="99" w:name="List Bullet 3"/>
+    <w:lsdException w:uiPriority="99" w:name="List Bullet 4"/>
+    <w:lsdException w:uiPriority="99" w:name="List Bullet 5"/>
+    <w:lsdException w:uiPriority="99" w:name="List Number 2"/>
+    <w:lsdException w:uiPriority="99" w:name="List Number 3"/>
+    <w:lsdException w:uiPriority="99" w:name="List Number 4"/>
+    <w:lsdException w:uiPriority="99" w:name="List Number 5"/>
+    <w:lsdException w:qFormat="1" w:unhideWhenUsed="0" w:uiPriority="10" w:semiHidden="0" w:name="Title"/>
+    <w:lsdException w:uiPriority="99" w:name="Closing"/>
+    <w:lsdException w:uiPriority="99" w:name="Signature"/>
+    <w:lsdException w:qFormat="1" w:uiPriority="1" w:name="Default Paragraph Font"/>
+    <w:lsdException w:qFormat="1" w:unhideWhenUsed="0" w:uiPriority="1" w:semiHidden="0" w:name="Body Text"/>
+    <w:lsdException w:uiPriority="99" w:name="Body Text Indent"/>
+    <w:lsdException w:uiPriority="99" w:name="List Continue"/>
+    <w:lsdException w:uiPriority="99" w:name="List Continue 2"/>
+    <w:lsdException w:uiPriority="99" w:name="List Continue 3"/>
+    <w:lsdException w:uiPriority="99" w:name="List Continue 4"/>
+    <w:lsdException w:uiPriority="99" w:name="List Continue 5"/>
+    <w:lsdException w:uiPriority="99" w:name="Message Header"/>
+    <w:lsdException w:qFormat="1" w:unhideWhenUsed="0" w:uiPriority="11" w:semiHidden="0" w:name="Subtitle"/>
+    <w:lsdException w:uiPriority="99" w:name="Salutation"/>
+    <w:lsdException w:uiPriority="99" w:name="Date"/>
+    <w:lsdException w:uiPriority="99" w:name="Body Text First Indent"/>
+    <w:lsdException w:uiPriority="99" w:name="Body Text First Indent 2"/>
+    <w:lsdException w:uiPriority="99" w:name="Note Heading"/>
+    <w:lsdException w:uiPriority="99" w:name="Body Text 2"/>
+    <w:lsdException w:uiPriority="99" w:name="Body Text 3"/>
+    <w:lsdException w:uiPriority="99" w:name="Body Text Indent 2"/>
+    <w:lsdException w:uiPriority="99" w:name="Body Text Indent 3"/>
+    <w:lsdException w:uiPriority="99" w:name="Block Text"/>
+    <w:lsdException w:qFormat="1" w:uiPriority="99" w:semiHidden="0" w:name="Hyperlink"/>
+    <w:lsdException w:uiPriority="99" w:name="FollowedHyperlink"/>
+    <w:lsdException w:qFormat="1" w:unhideWhenUsed="0" w:uiPriority="22" w:semiHidden="0" w:name="Strong"/>
+    <w:lsdException w:qFormat="1" w:unhideWhenUsed="0" w:uiPriority="20" w:semiHidden="0" w:name="Emphasis"/>
+    <w:lsdException w:uiPriority="99" w:name="Document Map"/>
+    <w:lsdException w:uiPriority="99" w:name="Plain Text"/>
+    <w:lsdException w:uiPriority="99" w:name="E-mail Signature"/>
+    <w:lsdException w:uiPriority="99" w:name="Normal (Web)"/>
+    <w:lsdException w:uiPriority="99" w:name="HTML Acronym"/>
+    <w:lsdException w:uiPriority="99" w:name="HTML Address"/>
+    <w:lsdException w:uiPriority="99" w:name="HTML Cite"/>
+    <w:lsdException w:uiPriority="99" w:name="HTML Code"/>
+    <w:lsdException w:uiPriority="99" w:name="HTML Definition"/>
+    <w:lsdException w:uiPriority="99" w:name="HTML Keyboard"/>
+    <w:lsdException w:uiPriority="99" w:name="HTML Preformatted"/>
+    <w:lsdException w:uiPriority="99" w:name="HTML Sample"/>
+    <w:lsdException w:uiPriority="99" w:name="HTML Typewriter"/>
+    <w:lsdException w:uiPriority="99" w:name="HTML Variable"/>
+    <w:lsdException w:qFormat="1" w:uiPriority="99" w:name="Normal Table"/>
+    <w:lsdException w:uiPriority="99" w:name="annotation subject"/>
+    <w:lsdException w:uiPriority="99" w:name="Table Simple 1"/>
+    <w:lsdException w:uiPriority="99" w:name="Table Simple 2"/>
+    <w:lsdException w:uiPriority="99" w:name="Table Simple 3"/>
+    <w:lsdException w:uiPriority="99" w:name="Table Classic 1"/>
+    <w:lsdException w:uiPriority="99" w:name="Table Classic 2"/>
+    <w:lsdException w:uiPriority="99" w:name="Table Classic 3"/>
+    <w:lsdException w:uiPriority="99" w:name="Table Classic 4"/>
+    <w:lsdException w:uiPriority="99" w:name="Table Colorful 1"/>
+    <w:lsdException w:uiPriority="99" w:name="Table Colorful 2"/>
+    <w:lsdException w:uiPriority="99" w:name="Table Colorful 3"/>
+    <w:lsdException w:uiPriority="99" w:name="Table Columns 1"/>
+    <w:lsdException w:uiPriority="99" w:name="Table Columns 2"/>
+    <w:lsdException w:uiPriority="99" w:name="Table Columns 3"/>
+    <w:lsdException w:uiPriority="99" w:name="Table Columns 4"/>
+    <w:lsdException w:uiPriority="99" w:name="Table Columns 5"/>
+    <w:lsdException w:uiPriority="99" w:name="Table Grid 1"/>
+    <w:lsdException w:uiPriority="99" w:name="Table Grid 2"/>
+    <w:lsdException w:uiPriority="99" w:name="Table Grid 3"/>
+    <w:lsdException w:uiPriority="99" w:name="Table Grid 4"/>
+    <w:lsdException w:uiPriority="99" w:name="Table Grid 5"/>
+    <w:lsdException w:uiPriority="99" w:name="Table Grid 6"/>
+    <w:lsdException w:uiPriority="99" w:name="Table Grid 7"/>
+    <w:lsdException w:uiPriority="99" w:name="Table Grid 8"/>
+    <w:lsdException w:uiPriority="99" w:name="Table List 1"/>
+    <w:lsdException w:uiPriority="99" w:name="Table List 2"/>
+    <w:lsdException w:uiPriority="99" w:name="Table List 3"/>
+    <w:lsdException w:uiPriority="99" w:name="Table List 4"/>
+    <w:lsdException w:uiPriority="99" w:name="Table List 5"/>
+    <w:lsdException w:uiPriority="99" w:name="Table List 6"/>
+    <w:lsdException w:uiPriority="99" w:name="Table List 7"/>
+    <w:lsdException w:uiPriority="99" w:name="Table List 8"/>
+    <w:lsdException w:uiPriority="99" w:name="Table 3D effects 1"/>
+    <w:lsdException w:uiPriority="99" w:name="Table 3D effects 2"/>
+    <w:lsdException w:uiPriority="99" w:name="Table 3D effects 3"/>
+    <w:lsdException w:uiPriority="99" w:name="Table Contemporary"/>
+    <w:lsdException w:uiPriority="99" w:name="Table Elegant"/>
+    <w:lsdException w:uiPriority="99" w:name="Table Professional"/>
+    <w:lsdException w:uiPriority="99" w:name="Table Subtle 1"/>
+    <w:lsdException w:uiPriority="99" w:name="Table Subtle 2"/>
+    <w:lsdException w:uiPriority="99" w:name="Table Web 1"/>
+    <w:lsdException w:uiPriority="99" w:name="Table Web 2"/>
+    <w:lsdException w:uiPriority="99" w:name="Table Web 3"/>
+    <w:lsdException w:uiPriority="99" w:name="Balloon Text"/>
+    <w:lsdException w:qFormat="1" w:unhideWhenUsed="0" w:uiPriority="59" w:semiHidden="0" w:name="Table Grid"/>
+    <w:lsdException w:uiPriority="99" w:name="Table Theme"/>
+    <w:lsdException w:unhideWhenUsed="0" w:uiPriority="60" w:semiHidden="0" w:name="Light Shading"/>
+    <w:lsdException w:unhideWhenUsed="0" w:uiPriority="61" w:semiHidden="0" w:name="Light List"/>
+    <w:lsdException w:unhideWhenUsed="0" w:uiPriority="62" w:semiHidden="0" w:name="Light Grid"/>
+    <w:lsdException w:unhideWhenUsed="0" w:uiPriority="63" w:semiHidden="0" w:name="Medium Shading 1"/>
+    <w:lsdException w:unhideWhenUsed="0" w:uiPriority="64" w:semiHidden="0" w:name="Medium Shading 2"/>
+    <w:lsdException w:unhideWhenUsed="0" w:uiPriority="65" w:semiHidden="0" w:name="Medium List 1"/>
+    <w:lsdException w:unhideWhenUsed="0" w:uiPriority="66" w:semiHidden="0" w:name="Medium List 2"/>
+    <w:lsdException w:unhideWhenUsed="0" w:uiPriority="67" w:semiHidden="0" w:name="Medium Grid 1"/>
+    <w:lsdException w:unhideWhenUsed="0" w:uiPriority="68" w:semiHidden="0" w:name="Medium Grid 2"/>
+    <w:lsdException w:unhideWhenUsed="0" w:uiPriority="69" w:semiHidden="0" w:name="Medium Grid 3"/>
+    <w:lsdException w:unhideWhenUsed="0" w:uiPriority="70" w:semiHidden="0" w:name="Dark List"/>
+    <w:lsdException w:unhideWhenUsed="0" w:uiPriority="71" w:semiHidden="0" w:name="Colorful Shading"/>
+    <w:lsdException w:unhideWhenUsed="0" w:uiPriority="72" w:semiHidden="0" w:name="Colorful List"/>
+    <w:lsdException w:unhideWhenUsed="0" w:uiPriority="73" w:semiHidden="0" w:name="Colorful Grid"/>
+    <w:lsdException w:unhideWhenUsed="0" w:uiPriority="60" w:semiHidden="0" w:name="Light Shading Accent 1"/>
+    <w:lsdException w:unhideWhenUsed="0" w:uiPriority="61" w:semiHidden="0" w:name="Light List Accent 1"/>
+    <w:lsdException w:unhideWhenUsed="0" w:uiPriority="62" w:semiHidden="0" w:name="Light Grid Accent 1"/>
+    <w:lsdException w:unhideWhenUsed="0" w:uiPriority="63" w:semiHidden="0" w:name="Medium Shading 1 Accent 1"/>
+    <w:lsdException w:unhideWhenUsed="0" w:uiPriority="64" w:semiHidden="0" w:name="Medium Shading 2 Accent 1"/>
+    <w:lsdException w:unhideWhenUsed="0" w:uiPriority="65" w:semiHidden="0" w:name="Medium List 1 Accent 1"/>
+    <w:lsdException w:qFormat="1" w:unhideWhenUsed="0" w:uiPriority="34" w:semiHidden="0" w:name="List Paragraph"/>
+    <w:lsdException w:unhideWhenUsed="0" w:uiPriority="66" w:semiHidden="0" w:name="Medium List 2 Accent 1"/>
+    <w:lsdException w:unhideWhenUsed="0" w:uiPriority="67" w:semiHidden="0" w:name="Medium Grid 1 Accent 1"/>
+    <w:lsdException w:unhideWhenUsed="0" w:uiPriority="68" w:semiHidden="0" w:name="Medium Grid 2 Accent 1"/>
+    <w:lsdException w:unhideWhenUsed="0" w:uiPriority="69" w:semiHidden="0" w:name="Medium Grid 3 Accent 1"/>
+    <w:lsdException w:unhideWhenUsed="0" w:uiPriority="70" w:semiHidden="0" w:name="Dark List Accent 1"/>
+    <w:lsdException w:unhideWhenUsed="0" w:uiPriority="71" w:semiHidden="0" w:name="Colorful Shading Accent 1"/>
+    <w:lsdException w:unhideWhenUsed="0" w:uiPriority="72" w:semiHidden="0" w:name="Colorful List Accent 1"/>
+    <w:lsdException w:unhideWhenUsed="0" w:uiPriority="73" w:semiHidden="0" w:name="Colorful Grid Accent 1"/>
+    <w:lsdException w:unhideWhenUsed="0" w:uiPriority="60" w:semiHidden="0" w:name="Light Shading Accent 2"/>
+    <w:lsdException w:unhideWhenUsed="0" w:uiPriority="61" w:semiHidden="0" w:name="Light List Accent 2"/>
+    <w:lsdException w:unhideWhenUsed="0" w:uiPriority="62" w:semiHidden="0" w:name="Light Grid Accent 2"/>
+    <w:lsdException w:unhideWhenUsed="0" w:uiPriority="63" w:semiHidden="0" w:name="Medium Shading 1 Accent 2"/>
+    <w:lsdException w:unhideWhenUsed="0" w:uiPriority="64" w:semiHidden="0" w:name="Medium Shading 2 Accent 2"/>
+    <w:lsdException w:unhideWhenUsed="0" w:uiPriority="65" w:semiHidden="0" w:name="Medium List 1 Accent 2"/>
+    <w:lsdException w:unhideWhenUsed="0" w:uiPriority="66" w:semiHidden="0" w:name="Medium List 2 Accent 2"/>
+    <w:lsdException w:unhideWhenUsed="0" w:uiPriority="67" w:semiHidden="0" w:name="Medium Grid 1 Accent 2"/>
+    <w:lsdException w:unhideWhenUsed="0" w:uiPriority="68" w:semiHidden="0" w:name="Medium Grid 2 Accent 2"/>
+    <w:lsdException w:unhideWhenUsed="0" w:uiPriority="69" w:semiHidden="0" w:name="Medium Grid 3 Accent 2"/>
+    <w:lsdException w:unhideWhenUsed="0" w:uiPriority="70" w:semiHidden="0" w:name="Dark List Accent 2"/>
+    <w:lsdException w:unhideWhenUsed="0" w:uiPriority="71" w:semiHidden="0" w:name="Colorful Shading Accent 2"/>
+    <w:lsdException w:unhideWhenUsed="0" w:uiPriority="72" w:semiHidden="0" w:name="Colorful List Accent 2"/>
+    <w:lsdException w:unhideWhenUsed="0" w:uiPriority="73" w:semiHidden="0" w:name="Colorful Grid Accent 2"/>
+    <w:lsdException w:unhideWhenUsed="0" w:uiPriority="60" w:semiHidden="0" w:name="Light Shading Accent 3"/>
+    <w:lsdException w:unhideWhenUsed="0" w:uiPriority="61" w:semiHidden="0" w:name="Light List Accent 3"/>
+    <w:lsdException w:unhideWhenUsed="0" w:uiPriority="62" w:semiHidden="0" w:name="Light Grid Accent 3"/>
+    <w:lsdException w:unhideWhenUsed="0" w:uiPriority="63" w:semiHidden="0" w:name="Medium Shading 1 Accent 3"/>
+    <w:lsdException w:unhideWhenUsed="0" w:uiPriority="64" w:semiHidden="0" w:name="Medium Shading 2 Accent 3"/>
+    <w:lsdException w:unhideWhenUsed="0" w:uiPriority="65" w:semiHidden="0" w:name="Medium List 1 Accent 3"/>
+    <w:lsdException w:unhideWhenUsed="0" w:uiPriority="66" w:semiHidden="0" w:name="Medium List 2 Accent 3"/>
+    <w:lsdException w:unhideWhenUsed="0" w:uiPriority="67" w:semiHidden="0" w:name="Medium Grid 1 Accent 3"/>
+    <w:lsdException w:unhideWhenUsed="0" w:uiPriority="68" w:semiHidden="0" w:name="Medium Grid 2 Accent 3"/>
+    <w:lsdException w:unhideWhenUsed="0" w:uiPriority="69" w:semiHidden="0" w:name="Medium Grid 3 Accent 3"/>
+    <w:lsdException w:unhideWhenUsed="0" w:uiPriority="70" w:semiHidden="0" w:name="Dark List Accent 3"/>
+    <w:lsdException w:unhideWhenUsed="0" w:uiPriority="71" w:semiHidden="0" w:name="Colorful Shading Accent 3"/>
+    <w:lsdException w:unhideWhenUsed="0" w:uiPriority="72" w:semiHidden="0" w:name="Colorful List Accent 3"/>
+    <w:lsdException w:unhideWhenUsed="0" w:uiPriority="73" w:semiHidden="0" w:name="Colorful Grid Accent 3"/>
+    <w:lsdException w:unhideWhenUsed="0" w:uiPriority="60" w:semiHidden="0" w:name="Light Shading Accent 4"/>
+    <w:lsdException w:unhideWhenUsed="0" w:uiPriority="61" w:semiHidden="0" w:name="Light List Accent 4"/>
+    <w:lsdException w:unhideWhenUsed="0" w:uiPriority="62" w:semiHidden="0" w:name="Light Grid Accent 4"/>
+    <w:lsdException w:unhideWhenUsed="0" w:uiPriority="63" w:semiHidden="0" w:name="Medium Shading 1 Accent 4"/>
+    <w:lsdException w:unhideWhenUsed="0" w:uiPriority="64" w:semiHidden="0" w:name="Medium Shading 2 Accent 4"/>
+    <w:lsdException w:unhideWhenUsed="0" w:uiPriority="65" w:semiHidden="0" w:name="Medium List 1 Accent 4"/>
+    <w:lsdException w:unhideWhenUsed="0" w:uiPriority="66" w:semiHidden="0" w:name="Medium List 2 Accent 4"/>
+    <w:lsdException w:unhideWhenUsed="0" w:uiPriority="67" w:semiHidden="0" w:name="Medium Grid 1 Accent 4"/>
+    <w:lsdException w:unhideWhenUsed="0" w:uiPriority="68" w:semiHidden="0" w:name="Medium Grid 2 Accent 4"/>
+    <w:lsdException w:unhideWhenUsed="0" w:uiPriority="69" w:semiHidden="0" w:name="Medium Grid 3 Accent 4"/>
+    <w:lsdException w:unhideWhenUsed="0" w:uiPriority="70" w:semiHidden="0" w:name="Dark List Accent 4"/>
+    <w:lsdException w:unhideWhenUsed="0" w:uiPriority="71" w:semiHidden="0" w:name="Colorful Shading Accent 4"/>
+    <w:lsdException w:unhideWhenUsed="0" w:uiPriority="72" w:semiHidden="0" w:name="Colorful List Accent 4"/>
+    <w:lsdException w:unhideWhenUsed="0" w:uiPriority="73" w:semiHidden="0" w:name="Colorful Grid Accent 4"/>
+    <w:lsdException w:unhideWhenUsed="0" w:uiPriority="60" w:semiHidden="0" w:name="Light Shading Accent 5"/>
+    <w:lsdException w:unhideWhenUsed="0" w:uiPriority="61" w:semiHidden="0" w:name="Light List Accent 5"/>
+    <w:lsdException w:unhideWhenUsed="0" w:uiPriority="62" w:semiHidden="0" w:name="Light Grid Accent 5"/>
+    <w:lsdException w:unhideWhenUsed="0" w:uiPriority="63" w:semiHidden="0" w:name="Medium Shading 1 Accent 5"/>
+    <w:lsdException w:unhideWhenUsed="0" w:uiPriority="64" w:semiHidden="0" w:name="Medium Shading 2 Accent 5"/>
+    <w:lsdException w:unhideWhenUsed="0" w:uiPriority="65" w:semiHidden="0" w:name="Medium List 1 Accent 5"/>
+    <w:lsdException w:unhideWhenUsed="0" w:uiPriority="66" w:semiHidden="0" w:name="Medium List 2 Accent 5"/>
+    <w:lsdException w:unhideWhenUsed="0" w:uiPriority="67" w:semiHidden="0" w:name="Medium Grid 1 Accent 5"/>
+    <w:lsdException w:unhideWhenUsed="0" w:uiPriority="68" w:semiHidden="0" w:name="Medium Grid 2 Accent 5"/>
+    <w:lsdException w:unhideWhenUsed="0" w:uiPriority="69" w:semiHidden="0" w:name="Medium Grid 3 Accent 5"/>
+    <w:lsdException w:unhideWhenUsed="0" w:uiPriority="70" w:semiHidden="0" w:name="Dark List Accent 5"/>
+    <w:lsdException w:unhideWhenUsed="0" w:uiPriority="71" w:semiHidden="0" w:name="Colorful Shading Accent 5"/>
+    <w:lsdException w:unhideWhenUsed="0" w:uiPriority="72" w:semiHidden="0" w:name="Colorful List Accent 5"/>
+    <w:lsdException w:unhideWhenUsed="0" w:uiPriority="73" w:semiHidden="0" w:name="Colorful Grid Accent 5"/>
+    <w:lsdException w:unhideWhenUsed="0" w:uiPriority="60" w:semiHidden="0" w:name="Light Shading Accent 6"/>
+    <w:lsdException w:unhideWhenUsed="0" w:uiPriority="61" w:semiHidden="0" w:name="Light List Accent 6"/>
+    <w:lsdException w:unhideWhenUsed="0" w:uiPriority="62" w:semiHidden="0" w:name="Light Grid Accent 6"/>
+    <w:lsdException w:unhideWhenUsed="0" w:uiPriority="63" w:semiHidden="0" w:name="Medium Shading 1 Accent 6"/>
+    <w:lsdException w:unhideWhenUsed="0" w:uiPriority="64" w:semiHidden="0" w:name="Medium Shading 2 Accent 6"/>
+    <w:lsdException w:unhideWhenUsed="0" w:uiPriority="65" w:semiHidden="0" w:name="Medium List 1 Accent 6"/>
+    <w:lsdException w:unhideWhenUsed="0" w:uiPriority="66" w:semiHidden="0" w:name="Medium List 2 Accent 6"/>
+    <w:lsdException w:unhideWhenUsed="0" w:uiPriority="67" w:semiHidden="0" w:name="Medium Grid 1 Accent 6"/>
+    <w:lsdException w:unhideWhenUsed="0" w:uiPriority="68" w:semiHidden="0" w:name="Medium Grid 2 Accent 6"/>
+    <w:lsdException w:unhideWhenUsed="0" w:uiPriority="69" w:semiHidden="0" w:name="Medium Grid 3 Accent 6"/>
+    <w:lsdException w:unhideWhenUsed="0" w:uiPriority="70" w:semiHidden="0" w:name="Dark List Accent 6"/>
+    <w:lsdException w:unhideWhenUsed="0" w:uiPriority="71" w:semiHidden="0" w:name="Colorful Shading Accent 6"/>
+    <w:lsdException w:unhideWhenUsed="0" w:uiPriority="72" w:semiHidden="0" w:name="Colorful List Accent 6"/>
+    <w:lsdException w:unhideWhenUsed="0" w:uiPriority="73" w:semiHidden="0" w:name="Colorful Grid Accent 6"/>
   </w:latentStyles>
-  <w:style w:type="paragraph" w:default="1" w:styleId="Normal">
+  <w:style w:type="paragraph" w:default="1" w:styleId="1">
     <w:name w:val="Normal"/>
     <w:qFormat/>
-    <w:rsid w:val="000E1989"/>
+    <w:uiPriority w:val="0"/>
     <w:pPr>
       <w:spacing w:after="40" w:line="480" w:lineRule="auto"/>
       <w:ind w:left="1627" w:right="14" w:hanging="1627"/>
       <w:jc w:val="both"/>
     </w:pPr>
     <w:rPr>
-      <w:rFonts w:ascii="Calibri" w:eastAsia="Calibri" w:hAnsi="Calibri" w:cs="Times New Roman"/>
+      <w:rFonts w:ascii="Calibri" w:hAnsi="Calibri" w:eastAsia="Calibri" w:cs="Times New Roman"/>
       <w:sz w:val="22"/>
       <w:szCs w:val="22"/>
+      <w:lang w:val="en-US" w:eastAsia="en-US" w:bidi="ar-SA"/>
     </w:rPr>
   </w:style>
-  <w:style w:type="character" w:default="1" w:styleId="DefaultParagraphFont">
+  <w:style w:type="character" w:default="1" w:styleId="2">
     <w:name w:val="Default Paragraph Font"/>
-    <w:uiPriority w:val="1"/>
-    <w:semiHidden/>
-    <w:unhideWhenUsed/>
-  </w:style>
-  <w:style w:type="table" w:default="1" w:styleId="TableNormal">
-    <w:name w:val="Normal Table"/>
-    <w:uiPriority w:val="99"/>
     <w:semiHidden/>
     <w:unhideWhenUsed/>
     <w:qFormat/>
+    <w:uiPriority w:val="1"/>
+  </w:style>
+  <w:style w:type="table" w:default="1" w:styleId="3">
+    <w:name w:val="Normal Table"/>
+    <w:semiHidden/>
+    <w:unhideWhenUsed/>
+    <w:qFormat/>
+    <w:uiPriority w:val="99"/>
     <w:tblPr>
-      <w:tblInd w:w="0" w:type="dxa"/>
       <w:tblCellMar>
         <w:top w:w="0" w:type="dxa"/>
         <w:left w:w="108" w:type="dxa"/>
@@ -2198,42 +2330,33 @@
       </w:tblCellMar>
     </w:tblPr>
   </w:style>
-  <w:style w:type="numbering" w:default="1" w:styleId="NoList">
-    <w:name w:val="No List"/>
-    <w:uiPriority w:val="99"/>
-    <w:semiHidden/>
-    <w:unhideWhenUsed/>
-  </w:style>
-  <w:style w:type="character" w:styleId="Hyperlink">
+  <w:style w:type="character" w:styleId="4">
     <w:name w:val="Hyperlink"/>
-    <w:uiPriority w:val="99"/>
     <w:unhideWhenUsed/>
     <w:qFormat/>
-    <w:rsid w:val="000E1989"/>
+    <w:uiPriority w:val="99"/>
     <w:rPr>
       <w:color w:val="0000FF"/>
       <w:u w:val="single"/>
     </w:rPr>
   </w:style>
-  <w:style w:type="table" w:styleId="TableGrid">
+  <w:style w:type="table" w:styleId="5">
     <w:name w:val="Table Grid"/>
-    <w:basedOn w:val="TableNormal"/>
+    <w:basedOn w:val="3"/>
+    <w:qFormat/>
     <w:uiPriority w:val="59"/>
-    <w:qFormat/>
-    <w:rsid w:val="000E1989"/>
     <w:pPr>
       <w:widowControl w:val="0"/>
       <w:jc w:val="both"/>
     </w:pPr>
     <w:tblPr>
-      <w:tblInd w:w="0" w:type="dxa"/>
       <w:tblBorders>
-        <w:top w:val="single" w:sz="4" w:space="0" w:color="auto"/>
-        <w:left w:val="single" w:sz="4" w:space="0" w:color="auto"/>
-        <w:bottom w:val="single" w:sz="4" w:space="0" w:color="auto"/>
-        <w:right w:val="single" w:sz="4" w:space="0" w:color="auto"/>
-        <w:insideH w:val="single" w:sz="4" w:space="0" w:color="auto"/>
-        <w:insideV w:val="single" w:sz="4" w:space="0" w:color="auto"/>
+        <w:top w:val="single" w:color="auto" w:sz="4" w:space="0"/>
+        <w:left w:val="single" w:color="auto" w:sz="4" w:space="0"/>
+        <w:bottom w:val="single" w:color="auto" w:sz="4" w:space="0"/>
+        <w:right w:val="single" w:color="auto" w:sz="4" w:space="0"/>
+        <w:insideH w:val="single" w:color="auto" w:sz="4" w:space="0"/>
+        <w:insideV w:val="single" w:color="auto" w:sz="4" w:space="0"/>
       </w:tblBorders>
       <w:tblCellMar>
         <w:top w:w="0" w:type="dxa"/>
@@ -2243,10 +2366,11 @@
       </w:tblCellMar>
     </w:tblPr>
   </w:style>
-  <w:style w:type="paragraph" w:customStyle="1" w:styleId="western">
+  <w:style w:type="paragraph" w:customStyle="1" w:styleId="6">
     <w:name w:val="western"/>
-    <w:basedOn w:val="Normal"/>
-    <w:rsid w:val="00470CE7"/>
+    <w:basedOn w:val="1"/>
+    <w:qFormat/>
+    <w:uiPriority w:val="0"/>
     <w:pPr>
       <w:spacing w:before="100" w:beforeAutospacing="1" w:after="144" w:line="276" w:lineRule="auto"/>
     </w:pPr>
@@ -2254,13 +2378,12 @@
       <w:rFonts w:eastAsia="Times New Roman"/>
     </w:rPr>
   </w:style>
-  <w:style w:type="paragraph" w:styleId="ListParagraph">
+  <w:style w:type="paragraph" w:styleId="7">
     <w:name w:val="List Paragraph"/>
-    <w:basedOn w:val="Normal"/>
-    <w:link w:val="ListParagraphChar"/>
+    <w:basedOn w:val="1"/>
+    <w:link w:val="8"/>
+    <w:qFormat/>
     <w:uiPriority w:val="34"/>
-    <w:qFormat/>
-    <w:rsid w:val="00882735"/>
     <w:pPr>
       <w:spacing w:after="0" w:line="240" w:lineRule="auto"/>
       <w:ind w:left="720" w:right="0" w:firstLine="0"/>
@@ -2268,19 +2391,18 @@
       <w:jc w:val="left"/>
     </w:pPr>
     <w:rPr>
-      <w:rFonts w:ascii="Times New Roman" w:eastAsia="Times New Roman" w:hAnsi="Times New Roman"/>
+      <w:rFonts w:ascii="Times New Roman" w:hAnsi="Times New Roman" w:eastAsia="Times New Roman"/>
       <w:sz w:val="24"/>
       <w:szCs w:val="24"/>
     </w:rPr>
   </w:style>
-  <w:style w:type="character" w:customStyle="1" w:styleId="ListParagraphChar">
+  <w:style w:type="character" w:customStyle="1" w:styleId="8">
     <w:name w:val="List Paragraph Char"/>
-    <w:link w:val="ListParagraph"/>
+    <w:link w:val="7"/>
+    <w:qFormat/>
     <w:uiPriority w:val="34"/>
-    <w:qFormat/>
-    <w:rsid w:val="00882735"/>
     <w:rPr>
-      <w:rFonts w:ascii="Times New Roman" w:eastAsia="Times New Roman" w:hAnsi="Times New Roman" w:cs="Times New Roman"/>
+      <w:rFonts w:ascii="Times New Roman" w:hAnsi="Times New Roman" w:eastAsia="Times New Roman" w:cs="Times New Roman"/>
       <w:sz w:val="24"/>
       <w:szCs w:val="24"/>
     </w:rPr>
@@ -2540,20 +2662,5 @@
     </a:fmtScheme>
   </a:themeElements>
   <a:objectDefaults/>
-  <a:extraClrSchemeLst/>
 </a:theme>
-</file>
-
-<file path=customXml/item1.xml><?xml version="1.0" encoding="utf-8"?>
-<s:customData xmlns="http://www.wps.cn/officeDocument/2013/wpsCustomData" xmlns:s="http://www.wps.cn/officeDocument/2013/wpsCustomData">
-  <customSectProps/>
-</s:customData>
-</file>
-
-<file path=customXml/itemProps1.xml><?xml version="1.0" encoding="utf-8"?>
-<ds:datastoreItem xmlns:ds="http://schemas.openxmlformats.org/officeDocument/2006/customXml" ds:itemID="{B1977F7D-205B-4081-913C-38D41E755F92}">
-  <ds:schemaRefs>
-    <ds:schemaRef ds:uri="http://www.wps.cn/officeDocument/2013/wpsCustomData"/>
-  </ds:schemaRefs>
-</ds:datastoreItem>
 </file>
</xml_diff>